<commit_message>
Hoàn thành sơ bộ Login
Hoàn thành sơ bộ Login
</commit_message>
<xml_diff>
--- a/Nhom14_QuanLyCuaHangMayTinh.docx
+++ b/Nhom14_QuanLyCuaHangMayTinh.docx
@@ -8116,7 +8116,6 @@
       <w:pPr>
         <w:pStyle w:val="NormalWeb"/>
         <w:spacing w:before="0" w:beforeAutospacing="0" w:after="0" w:afterAutospacing="0"/>
-        <w:ind w:left="720"/>
       </w:pPr>
       <w:r>
         <w:rPr>
@@ -8180,7 +8179,6 @@
     <w:p>
       <w:pPr>
         <w:pStyle w:val="Caption"/>
-        <w:jc w:val="center"/>
         <w:rPr>
           <w:sz w:val="22"/>
           <w:szCs w:val="22"/>
@@ -8270,13 +8268,6 @@
         <w:jc w:val="left"/>
         <w:outlineLvl w:val="1"/>
         <w:rPr>
-          <w:sz w:val="22"/>
-          <w:szCs w:val="22"/>
-          <w:lang w:val="en-US"/>
-        </w:rPr>
-      </w:pPr>
-      <w:r>
-        <w:rPr>
           <w:b/>
           <w:bCs/>
           <w:i w:val="0"/>
@@ -8285,12 +8276,1703 @@
           <w:szCs w:val="28"/>
           <w:lang w:val="en-US"/>
         </w:rPr>
+      </w:pPr>
+      <w:r>
+        <w:rPr>
+          <w:b/>
+          <w:bCs/>
+          <w:i w:val="0"/>
+          <w:iCs w:val="0"/>
+          <w:sz w:val="28"/>
+          <w:szCs w:val="28"/>
+          <w:lang w:val="en-US"/>
+        </w:rPr>
         <w:lastRenderedPageBreak/>
         <w:t>XÂY DỰNG KHUNG CÂY THƯ MỤC CHO DỰ ÁN</w:t>
       </w:r>
     </w:p>
+    <w:p>
+      <w:pPr>
+        <w:pStyle w:val="ListParagraph"/>
+        <w:numPr>
+          <w:ilvl w:val="2"/>
+          <w:numId w:val="28"/>
+        </w:numPr>
+        <w:outlineLvl w:val="2"/>
+        <w:rPr>
+          <w:lang w:val="en-US"/>
+        </w:rPr>
+      </w:pPr>
+      <w:r>
+        <w:rPr>
+          <w:b/>
+          <w:bCs/>
+          <w:lang w:val="en-US"/>
+        </w:rPr>
+        <w:t>Xây dựng theo mô hình MVP</w:t>
+      </w:r>
+      <w:r>
+        <w:rPr>
+          <w:b/>
+          <w:bCs/>
+          <w:lang w:val="en-US"/>
+        </w:rPr>
+        <w:t xml:space="preserve"> (Model – Presenter - View)</w:t>
+      </w:r>
+    </w:p>
+    <w:p>
+      <w:pPr>
+        <w:pStyle w:val="ListParagraph"/>
+        <w:numPr>
+          <w:ilvl w:val="3"/>
+          <w:numId w:val="28"/>
+        </w:numPr>
+        <w:rPr>
+          <w:lang w:val="en-US"/>
+        </w:rPr>
+      </w:pPr>
+      <w:r>
+        <w:rPr>
+          <w:lang w:val="en-US"/>
+        </w:rPr>
+        <w:t>Model</w:t>
+      </w:r>
+    </w:p>
+    <w:p>
+      <w:pPr>
+        <w:rPr>
+          <w:lang w:val="en-US"/>
+        </w:rPr>
+      </w:pPr>
+      <w:r>
+        <w:rPr>
+          <w:lang w:val="en-US"/>
+        </w:rPr>
+        <w:t xml:space="preserve">Ở trong thư mục Model sẽ là </w:t>
+      </w:r>
+      <w:r>
+        <w:rPr>
+          <w:lang w:val="en-US"/>
+        </w:rPr>
+        <w:t>các class liên quan tới các logic nghiệp vụ, mối quan hệ, ràng buộc hay các cách thức để lấy được dữ liệu từ database lên.</w:t>
+      </w:r>
+    </w:p>
+    <w:p>
+      <w:pPr>
+        <w:rPr>
+          <w:lang w:val="en-US"/>
+        </w:rPr>
+      </w:pPr>
+      <w:r>
+        <w:rPr>
+          <w:lang w:val="en-US"/>
+        </w:rPr>
+        <w:t xml:space="preserve">Bình thường, chúng ta sẽ phải áp dụng lập trình hướng đối tượng để tạo ra các </w:t>
+      </w:r>
+      <w:r>
+        <w:rPr>
+          <w:lang w:val="en-US"/>
+        </w:rPr>
+        <w:t>hiện thực hóa các đối tượng đó, rồi sau đó mới sử dụng tới các hàm và phương thức để “hứng” dữ liệu từ database đổ vào</w:t>
+      </w:r>
+      <w:r>
+        <w:rPr>
+          <w:lang w:val="en-US"/>
+        </w:rPr>
+        <w:t>.</w:t>
+      </w:r>
+    </w:p>
+    <w:p>
+      <w:pPr>
+        <w:rPr>
+          <w:lang w:val="en-US"/>
+        </w:rPr>
+      </w:pPr>
+      <w:r>
+        <w:rPr>
+          <w:lang w:val="en-US"/>
+        </w:rPr>
+        <w:t xml:space="preserve">Nhưng tại sao chúng ta phải làm quá </w:t>
+      </w:r>
+      <w:r>
+        <w:rPr>
+          <w:lang w:val="en-US"/>
+        </w:rPr>
+        <w:t>“</w:t>
+      </w:r>
+      <w:r>
+        <w:rPr>
+          <w:lang w:val="en-US"/>
+        </w:rPr>
+        <w:t>basic</w:t>
+      </w:r>
+      <w:r>
+        <w:rPr>
+          <w:lang w:val="en-US"/>
+        </w:rPr>
+        <w:t>”</w:t>
+      </w:r>
+      <w:r>
+        <w:rPr>
+          <w:lang w:val="en-US"/>
+        </w:rPr>
+        <w:t xml:space="preserve"> như thế trong khi Visual Studio đã hỗ trợ sẵn một thứ để làm công việc như vậy. Đó chính là EntityFrameWork</w:t>
+      </w:r>
+      <w:r>
+        <w:rPr>
+          <w:lang w:val="en-US"/>
+        </w:rPr>
+        <w:t xml:space="preserve">, tuy ở trên lớp không được giới thiệu qua </w:t>
+      </w:r>
+      <w:r>
+        <w:rPr>
+          <w:lang w:val="en-US"/>
+        </w:rPr>
+        <w:t>nhưng công cụ mạnh mẽ như vậy mà không sử dụng thì lại hơi uổng phí công sức của các nhà thiết kế đã tạo ra chúng.</w:t>
+      </w:r>
+    </w:p>
+    <w:p>
+      <w:pPr>
+        <w:rPr>
+          <w:lang w:val="en-US"/>
+        </w:rPr>
+      </w:pPr>
+      <w:r>
+        <w:rPr>
+          <w:lang w:val="en-US"/>
+        </w:rPr>
+        <w:t>Khi ta sử dụng công cụ này, đồng nghĩa với việc</w:t>
+      </w:r>
+      <w:r>
+        <w:rPr>
+          <w:lang w:val="en-US"/>
+        </w:rPr>
+        <w:t xml:space="preserve"> Visual Studio sẽ giúp</w:t>
+      </w:r>
+      <w:r>
+        <w:rPr>
+          <w:lang w:val="en-US"/>
+        </w:rPr>
+        <w:t xml:space="preserve"> chúng ta sẽ tạo ra tất cả các thực thể và các bảng có liên quan trong database</w:t>
+      </w:r>
+      <w:r>
+        <w:rPr>
+          <w:lang w:val="en-US"/>
+        </w:rPr>
+        <w:t xml:space="preserve">, giống y hệt như cách chúng ta tạo ra các class để “hứng” data từ database vậy, qua đó làm giảm một khối lượng công việc khổng lồ </w:t>
+      </w:r>
+      <w:r>
+        <w:rPr>
+          <w:lang w:val="en-US"/>
+        </w:rPr>
+        <w:t>trong bài báo cáo.</w:t>
+      </w:r>
+    </w:p>
+    <w:p>
+      <w:pPr>
+        <w:rPr>
+          <w:lang w:val="en-US"/>
+        </w:rPr>
+      </w:pPr>
+      <w:r>
+        <w:rPr>
+          <w:lang w:val="en-US"/>
+        </w:rPr>
+        <w:t>Giới thiệu đến EF</w:t>
+      </w:r>
+      <w:r>
+        <w:rPr>
+          <w:rStyle w:val="FootnoteReference"/>
+          <w:lang w:val="en-US"/>
+        </w:rPr>
+        <w:footnoteReference w:id="4"/>
+      </w:r>
+      <w:r>
+        <w:rPr>
+          <w:lang w:val="en-US"/>
+        </w:rPr>
+        <w:t xml:space="preserve"> cũng đã </w:t>
+      </w:r>
+      <w:r>
+        <w:rPr>
+          <w:lang w:val="en-US"/>
+        </w:rPr>
+        <w:t>dài, sau đây nhóm sẽ hướng dẫn cách để cài đặt EF làm Model trong mô hình MVP</w:t>
+      </w:r>
+      <w:r>
+        <w:rPr>
+          <w:lang w:val="en-US"/>
+        </w:rPr>
+        <w:t>:</w:t>
+      </w:r>
+    </w:p>
+    <w:p>
+      <w:pPr>
+        <w:spacing w:before="0" w:after="240" w:line="240" w:lineRule="auto"/>
+        <w:ind w:firstLine="0"/>
+        <w:jc w:val="left"/>
+        <w:rPr>
+          <w:lang w:val="en-US"/>
+        </w:rPr>
+      </w:pPr>
+      <w:r>
+        <w:rPr>
+          <w:lang w:val="en-US"/>
+        </w:rPr>
+        <w:br w:type="page"/>
+      </w:r>
+    </w:p>
+    <w:p>
+      <w:pPr>
+        <w:pStyle w:val="ListParagraph"/>
+        <w:numPr>
+          <w:ilvl w:val="4"/>
+          <w:numId w:val="28"/>
+        </w:numPr>
+        <w:rPr>
+          <w:lang w:val="en-US"/>
+        </w:rPr>
+      </w:pPr>
+      <w:r>
+        <w:rPr>
+          <w:lang w:val="en-US"/>
+        </w:rPr>
+        <w:lastRenderedPageBreak/>
+        <w:t>Cách cài đặt EF từ DB có sẵn.</w:t>
+      </w:r>
+    </w:p>
+    <w:p>
+      <w:pPr>
+        <w:pStyle w:val="ListParagraph"/>
+        <w:numPr>
+          <w:ilvl w:val="5"/>
+          <w:numId w:val="28"/>
+        </w:numPr>
+        <w:rPr>
+          <w:lang w:val="en-US"/>
+        </w:rPr>
+      </w:pPr>
+      <w:r>
+        <w:rPr>
+          <w:lang w:val="en-US"/>
+        </w:rPr>
+        <w:t>Bước 1: Tạo thư mục Model trong project</w:t>
+      </w:r>
+      <w:r>
+        <w:rPr>
+          <w:lang w:val="en-US"/>
+        </w:rPr>
+        <w:t>. Trong cửa sổ solution Explore, bấm phải chuột vào dự án</w:t>
+      </w:r>
+      <w:r>
+        <w:rPr>
+          <w:lang w:val="en-US"/>
+        </w:rPr>
+        <w:t>. Chọn Add=&gt; chọn New Folder =&gt; Đặt tên cho thư mục là Model.</w:t>
+      </w:r>
+    </w:p>
+    <w:p>
+      <w:pPr>
+        <w:keepNext/>
+        <w:ind w:firstLine="0"/>
+      </w:pPr>
+      <w:r>
+        <w:rPr>
+          <w:lang w:val="en-US"/>
+        </w:rPr>
+        <w:drawing>
+          <wp:inline distT="0" distB="0" distL="0" distR="0" wp14:anchorId="2A66481B" wp14:editId="7EB8C353">
+            <wp:extent cx="5760720" cy="5593715"/>
+            <wp:effectExtent l="0" t="0" r="0" b="6985"/>
+            <wp:docPr id="151129104" name="Picture 1" descr="A screenshot of a computer&#10;&#10;Description automatically generated"/>
+            <wp:cNvGraphicFramePr>
+              <a:graphicFrameLocks xmlns:a="http://schemas.openxmlformats.org/drawingml/2006/main" noChangeAspect="1"/>
+            </wp:cNvGraphicFramePr>
+            <a:graphic xmlns:a="http://schemas.openxmlformats.org/drawingml/2006/main">
+              <a:graphicData uri="http://schemas.openxmlformats.org/drawingml/2006/picture">
+                <pic:pic xmlns:pic="http://schemas.openxmlformats.org/drawingml/2006/picture">
+                  <pic:nvPicPr>
+                    <pic:cNvPr id="151129104" name="Picture 1" descr="A screenshot of a computer&#10;&#10;Description automatically generated"/>
+                    <pic:cNvPicPr/>
+                  </pic:nvPicPr>
+                  <pic:blipFill>
+                    <a:blip r:embed="rId11"/>
+                    <a:stretch>
+                      <a:fillRect/>
+                    </a:stretch>
+                  </pic:blipFill>
+                  <pic:spPr>
+                    <a:xfrm>
+                      <a:off x="0" y="0"/>
+                      <a:ext cx="5760720" cy="5593715"/>
+                    </a:xfrm>
+                    <a:prstGeom prst="rect">
+                      <a:avLst/>
+                    </a:prstGeom>
+                  </pic:spPr>
+                </pic:pic>
+              </a:graphicData>
+            </a:graphic>
+          </wp:inline>
+        </w:drawing>
+      </w:r>
+    </w:p>
+    <w:p>
+      <w:pPr>
+        <w:pStyle w:val="Caption"/>
+        <w:rPr>
+          <w:lang w:val="en-US"/>
+        </w:rPr>
+      </w:pPr>
+      <w:r>
+        <w:t xml:space="preserve">Hình </w:t>
+      </w:r>
+      <w:r>
+        <w:fldChar w:fldCharType="begin"/>
+      </w:r>
+      <w:r>
+        <w:instrText xml:space="preserve"> SEQ Hình \* ARABIC </w:instrText>
+      </w:r>
+      <w:r>
+        <w:fldChar w:fldCharType="separate"/>
+      </w:r>
+      <w:r>
+        <w:rPr>
+          <w:noProof/>
+        </w:rPr>
+        <w:t>2</w:t>
+      </w:r>
+      <w:r>
+        <w:fldChar w:fldCharType="end"/>
+      </w:r>
+      <w:r>
+        <w:rPr>
+          <w:lang w:val="en-US"/>
+        </w:rPr>
+        <w:t>: Thêm thư mục Model</w:t>
+      </w:r>
+    </w:p>
+    <w:p>
+      <w:pPr>
+        <w:pStyle w:val="ListParagraph"/>
+        <w:numPr>
+          <w:ilvl w:val="5"/>
+          <w:numId w:val="46"/>
+        </w:numPr>
+        <w:rPr>
+          <w:lang w:val="en-US"/>
+        </w:rPr>
+      </w:pPr>
+      <w:r>
+        <w:rPr>
+          <w:lang w:val="en-US"/>
+        </w:rPr>
+        <w:t xml:space="preserve">Bước 2: </w:t>
+      </w:r>
+      <w:r>
+        <w:rPr>
+          <w:lang w:val="en-US"/>
+        </w:rPr>
+        <w:t>Nhấn phải chuột vào Folder=&gt; chọn Add=&gt; chọn New Item</w:t>
+      </w:r>
+      <w:r>
+        <w:rPr>
+          <w:lang w:val="en-US"/>
+        </w:rPr>
+        <w:t>. Trong cửa sổ tìm kiếm phía trên cùng bên phải, các bạn hãy gõ Entity. Sau đó chọn ADO.NET Entity Data Model</w:t>
+      </w:r>
+      <w:r>
+        <w:rPr>
+          <w:lang w:val="en-US"/>
+        </w:rPr>
+        <w:t>. Đặt tên cho nó rồi nhấn Enter.</w:t>
+      </w:r>
+    </w:p>
+    <w:p>
+      <w:pPr>
+        <w:keepNext/>
+        <w:ind w:firstLine="0"/>
+      </w:pPr>
+      <w:r>
+        <w:rPr>
+          <w:noProof/>
+        </w:rPr>
+        <w:lastRenderedPageBreak/>
+        <w:drawing>
+          <wp:inline distT="0" distB="0" distL="0" distR="0" wp14:anchorId="30A9C9C8" wp14:editId="0E0280FA">
+            <wp:extent cx="5760720" cy="4017645"/>
+            <wp:effectExtent l="0" t="0" r="0" b="1905"/>
+            <wp:docPr id="1801824977" name="Picture 1" descr="A screenshot of a computer&#10;&#10;Description automatically generated"/>
+            <wp:cNvGraphicFramePr>
+              <a:graphicFrameLocks xmlns:a="http://schemas.openxmlformats.org/drawingml/2006/main" noChangeAspect="1"/>
+            </wp:cNvGraphicFramePr>
+            <a:graphic xmlns:a="http://schemas.openxmlformats.org/drawingml/2006/main">
+              <a:graphicData uri="http://schemas.openxmlformats.org/drawingml/2006/picture">
+                <pic:pic xmlns:pic="http://schemas.openxmlformats.org/drawingml/2006/picture">
+                  <pic:nvPicPr>
+                    <pic:cNvPr id="1801824977" name="Picture 1" descr="A screenshot of a computer&#10;&#10;Description automatically generated"/>
+                    <pic:cNvPicPr/>
+                  </pic:nvPicPr>
+                  <pic:blipFill>
+                    <a:blip r:embed="rId12"/>
+                    <a:stretch>
+                      <a:fillRect/>
+                    </a:stretch>
+                  </pic:blipFill>
+                  <pic:spPr>
+                    <a:xfrm>
+                      <a:off x="0" y="0"/>
+                      <a:ext cx="5760720" cy="4017645"/>
+                    </a:xfrm>
+                    <a:prstGeom prst="rect">
+                      <a:avLst/>
+                    </a:prstGeom>
+                  </pic:spPr>
+                </pic:pic>
+              </a:graphicData>
+            </a:graphic>
+          </wp:inline>
+        </w:drawing>
+      </w:r>
+    </w:p>
+    <w:p>
+      <w:pPr>
+        <w:pStyle w:val="Caption"/>
+        <w:rPr>
+          <w:lang w:val="en-US"/>
+        </w:rPr>
+      </w:pPr>
+      <w:r>
+        <w:t xml:space="preserve">Hình </w:t>
+      </w:r>
+      <w:r>
+        <w:fldChar w:fldCharType="begin"/>
+      </w:r>
+      <w:r>
+        <w:instrText xml:space="preserve"> SEQ Hình \* ARABIC </w:instrText>
+      </w:r>
+      <w:r>
+        <w:fldChar w:fldCharType="separate"/>
+      </w:r>
+      <w:r>
+        <w:rPr>
+          <w:noProof/>
+        </w:rPr>
+        <w:t>3</w:t>
+      </w:r>
+      <w:r>
+        <w:fldChar w:fldCharType="end"/>
+      </w:r>
+      <w:r>
+        <w:rPr>
+          <w:lang w:val="en-US"/>
+        </w:rPr>
+        <w:t>: Tạo Entity Data Model</w:t>
+      </w:r>
+    </w:p>
+    <w:p>
+      <w:pPr>
+        <w:spacing w:before="0" w:after="240" w:line="240" w:lineRule="auto"/>
+        <w:ind w:firstLine="0"/>
+        <w:jc w:val="left"/>
+        <w:rPr>
+          <w:i/>
+          <w:iCs/>
+          <w:color w:val="0E2841" w:themeColor="text2"/>
+          <w:szCs w:val="18"/>
+          <w:lang w:val="en-US"/>
+        </w:rPr>
+      </w:pPr>
+      <w:r>
+        <w:rPr>
+          <w:lang w:val="en-US"/>
+        </w:rPr>
+        <w:br w:type="page"/>
+      </w:r>
+    </w:p>
+    <w:p>
+      <w:pPr>
+        <w:pStyle w:val="ListParagraph"/>
+        <w:numPr>
+          <w:ilvl w:val="5"/>
+          <w:numId w:val="28"/>
+        </w:numPr>
+        <w:rPr>
+          <w:lang w:val="en-US"/>
+        </w:rPr>
+      </w:pPr>
+      <w:r>
+        <w:rPr>
+          <w:lang w:val="en-US"/>
+        </w:rPr>
+        <w:lastRenderedPageBreak/>
+        <w:t>Bước 3: Chọn EF Desginer from Database=&gt; Next</w:t>
+      </w:r>
+      <w:r>
+        <w:rPr>
+          <w:lang w:val="en-US"/>
+        </w:rPr>
+        <w:t>.</w:t>
+      </w:r>
+    </w:p>
+    <w:p>
+      <w:pPr>
+        <w:pStyle w:val="ListParagraph"/>
+        <w:keepNext/>
+        <w:ind w:firstLine="0"/>
+      </w:pPr>
+      <w:r>
+        <w:rPr>
+          <w:noProof/>
+        </w:rPr>
+        <w:drawing>
+          <wp:inline distT="0" distB="0" distL="0" distR="0" wp14:anchorId="266358F0" wp14:editId="3A142E69">
+            <wp:extent cx="5760720" cy="6440170"/>
+            <wp:effectExtent l="0" t="0" r="0" b="0"/>
+            <wp:docPr id="1794207867" name="Picture 1" descr="A screenshot of a computer&#10;&#10;Description automatically generated"/>
+            <wp:cNvGraphicFramePr>
+              <a:graphicFrameLocks xmlns:a="http://schemas.openxmlformats.org/drawingml/2006/main" noChangeAspect="1"/>
+            </wp:cNvGraphicFramePr>
+            <a:graphic xmlns:a="http://schemas.openxmlformats.org/drawingml/2006/main">
+              <a:graphicData uri="http://schemas.openxmlformats.org/drawingml/2006/picture">
+                <pic:pic xmlns:pic="http://schemas.openxmlformats.org/drawingml/2006/picture">
+                  <pic:nvPicPr>
+                    <pic:cNvPr id="1794207867" name="Picture 1" descr="A screenshot of a computer&#10;&#10;Description automatically generated"/>
+                    <pic:cNvPicPr/>
+                  </pic:nvPicPr>
+                  <pic:blipFill>
+                    <a:blip r:embed="rId13"/>
+                    <a:stretch>
+                      <a:fillRect/>
+                    </a:stretch>
+                  </pic:blipFill>
+                  <pic:spPr>
+                    <a:xfrm>
+                      <a:off x="0" y="0"/>
+                      <a:ext cx="5760720" cy="6440170"/>
+                    </a:xfrm>
+                    <a:prstGeom prst="rect">
+                      <a:avLst/>
+                    </a:prstGeom>
+                  </pic:spPr>
+                </pic:pic>
+              </a:graphicData>
+            </a:graphic>
+          </wp:inline>
+        </w:drawing>
+      </w:r>
+    </w:p>
+    <w:p>
+      <w:pPr>
+        <w:pStyle w:val="Caption"/>
+        <w:rPr>
+          <w:lang w:val="en-US"/>
+        </w:rPr>
+      </w:pPr>
+      <w:r>
+        <w:t xml:space="preserve">Hình </w:t>
+      </w:r>
+      <w:r>
+        <w:fldChar w:fldCharType="begin"/>
+      </w:r>
+      <w:r>
+        <w:instrText xml:space="preserve"> SEQ Hình \* ARABIC </w:instrText>
+      </w:r>
+      <w:r>
+        <w:fldChar w:fldCharType="separate"/>
+      </w:r>
+      <w:r>
+        <w:rPr>
+          <w:noProof/>
+        </w:rPr>
+        <w:t>4</w:t>
+      </w:r>
+      <w:r>
+        <w:fldChar w:fldCharType="end"/>
+      </w:r>
+      <w:r>
+        <w:rPr>
+          <w:lang w:val="en-US"/>
+        </w:rPr>
+        <w:t>: Chọn EF Designer From Database</w:t>
+      </w:r>
+    </w:p>
+    <w:p>
+      <w:pPr>
+        <w:pStyle w:val="ListParagraph"/>
+        <w:numPr>
+          <w:ilvl w:val="5"/>
+          <w:numId w:val="28"/>
+        </w:numPr>
+        <w:rPr>
+          <w:lang w:val="en-US"/>
+        </w:rPr>
+      </w:pPr>
+      <w:r>
+        <w:rPr>
+          <w:lang w:val="en-US"/>
+        </w:rPr>
+        <w:t>Bước 4: Chọn New Connection. Ở bước này các bạn làm giống hệt như khi các cách bạn kết nối tới cơ sở dữ liệu mà mình đã học ở trên lớp.</w:t>
+      </w:r>
+    </w:p>
+    <w:p>
+      <w:pPr>
+        <w:pStyle w:val="ListParagraph"/>
+        <w:numPr>
+          <w:ilvl w:val="5"/>
+          <w:numId w:val="28"/>
+        </w:numPr>
+        <w:rPr>
+          <w:lang w:val="en-US"/>
+        </w:rPr>
+      </w:pPr>
+      <w:r>
+        <w:rPr>
+          <w:lang w:val="en-US"/>
+        </w:rPr>
+        <w:t xml:space="preserve">Bước 5: </w:t>
+      </w:r>
+      <w:r>
+        <w:rPr>
+          <w:lang w:val="en-US"/>
+        </w:rPr>
+        <w:t xml:space="preserve">Khi đã </w:t>
+      </w:r>
+      <w:r>
+        <w:rPr>
+          <w:lang w:val="en-US"/>
+        </w:rPr>
+        <w:t>kết nối tới cơ sở dữ liệu xong thì các bạn hãy</w:t>
+      </w:r>
+      <w:r>
+        <w:rPr>
+          <w:lang w:val="en-US"/>
+        </w:rPr>
+        <w:t xml:space="preserve"> đặt tên cho EF này, ở đây mình sẽ đặt tên cho nó là Entity (lưu ý cái tên này sẽ được sử dụng để tương tác với dữ liệu và nó được lưu trữ trong App.config dưới dạng file XML)</w:t>
+      </w:r>
+      <w:r>
+        <w:rPr>
+          <w:lang w:val="en-US"/>
+        </w:rPr>
+        <w:t>.</w:t>
+      </w:r>
+      <w:r>
+        <w:rPr>
+          <w:lang w:val="en-US"/>
+        </w:rPr>
+        <w:t xml:space="preserve"> Sau đó nhấn Next.</w:t>
+      </w:r>
+    </w:p>
+    <w:p>
+      <w:pPr>
+        <w:keepNext/>
+        <w:ind w:firstLine="0"/>
+      </w:pPr>
+      <w:r>
+        <w:rPr>
+          <w:lang w:val="en-US"/>
+        </w:rPr>
+        <w:lastRenderedPageBreak/>
+        <w:drawing>
+          <wp:inline distT="0" distB="0" distL="0" distR="0" wp14:anchorId="0A044B4B" wp14:editId="7C46BC73">
+            <wp:extent cx="5760720" cy="6417945"/>
+            <wp:effectExtent l="0" t="0" r="0" b="1905"/>
+            <wp:docPr id="1768994583" name="Picture 1" descr="A screenshot of a computer&#10;&#10;Description automatically generated"/>
+            <wp:cNvGraphicFramePr>
+              <a:graphicFrameLocks xmlns:a="http://schemas.openxmlformats.org/drawingml/2006/main" noChangeAspect="1"/>
+            </wp:cNvGraphicFramePr>
+            <a:graphic xmlns:a="http://schemas.openxmlformats.org/drawingml/2006/main">
+              <a:graphicData uri="http://schemas.openxmlformats.org/drawingml/2006/picture">
+                <pic:pic xmlns:pic="http://schemas.openxmlformats.org/drawingml/2006/picture">
+                  <pic:nvPicPr>
+                    <pic:cNvPr id="1768994583" name="Picture 1" descr="A screenshot of a computer&#10;&#10;Description automatically generated"/>
+                    <pic:cNvPicPr/>
+                  </pic:nvPicPr>
+                  <pic:blipFill>
+                    <a:blip r:embed="rId14"/>
+                    <a:stretch>
+                      <a:fillRect/>
+                    </a:stretch>
+                  </pic:blipFill>
+                  <pic:spPr>
+                    <a:xfrm>
+                      <a:off x="0" y="0"/>
+                      <a:ext cx="5760720" cy="6417945"/>
+                    </a:xfrm>
+                    <a:prstGeom prst="rect">
+                      <a:avLst/>
+                    </a:prstGeom>
+                  </pic:spPr>
+                </pic:pic>
+              </a:graphicData>
+            </a:graphic>
+          </wp:inline>
+        </w:drawing>
+      </w:r>
+    </w:p>
+    <w:p>
+      <w:pPr>
+        <w:pStyle w:val="Caption"/>
+        <w:rPr>
+          <w:lang w:val="en-US"/>
+        </w:rPr>
+      </w:pPr>
+      <w:r>
+        <w:t xml:space="preserve">Hình </w:t>
+      </w:r>
+      <w:r>
+        <w:fldChar w:fldCharType="begin"/>
+      </w:r>
+      <w:r>
+        <w:instrText xml:space="preserve"> SEQ Hình \* ARABIC </w:instrText>
+      </w:r>
+      <w:r>
+        <w:fldChar w:fldCharType="separate"/>
+      </w:r>
+      <w:r>
+        <w:rPr>
+          <w:noProof/>
+        </w:rPr>
+        <w:t>5</w:t>
+      </w:r>
+      <w:r>
+        <w:fldChar w:fldCharType="end"/>
+      </w:r>
+      <w:r>
+        <w:rPr>
+          <w:lang w:val="en-US"/>
+        </w:rPr>
+        <w:t>: Tạo Entity</w:t>
+      </w:r>
+    </w:p>
+    <w:p>
+      <w:pPr>
+        <w:pStyle w:val="ListParagraph"/>
+        <w:numPr>
+          <w:ilvl w:val="5"/>
+          <w:numId w:val="28"/>
+        </w:numPr>
+        <w:rPr>
+          <w:lang w:val="en-US"/>
+        </w:rPr>
+      </w:pPr>
+      <w:r>
+        <w:rPr>
+          <w:lang w:val="en-US"/>
+        </w:rPr>
+        <w:t>Bước 6</w:t>
+      </w:r>
+      <w:r>
+        <w:rPr>
+          <w:lang w:val="en-US"/>
+        </w:rPr>
+        <w:t>: Chọn EF 6x (mặc định). Nhấn Next, tích chọn vào Table rồi finish</w:t>
+      </w:r>
+      <w:r>
+        <w:rPr>
+          <w:lang w:val="en-US"/>
+        </w:rPr>
+        <w:t>.</w:t>
+      </w:r>
+      <w:r>
+        <w:rPr>
+          <w:lang w:val="en-US"/>
+        </w:rPr>
+        <w:t xml:space="preserve"> Sau khi tạo xong thì</w:t>
+      </w:r>
+      <w:r>
+        <w:rPr>
+          <w:lang w:val="en-US"/>
+        </w:rPr>
+        <w:t xml:space="preserve">… </w:t>
+      </w:r>
+      <w:r>
+        <w:rPr>
+          <w:lang w:val="en-US"/>
+        </w:rPr>
+        <w:t>Bùm!!!!</w:t>
+      </w:r>
+    </w:p>
+    <w:p>
+      <w:pPr>
+        <w:keepNext/>
+        <w:ind w:firstLine="0"/>
+      </w:pPr>
+      <w:r>
+        <w:rPr>
+          <w:lang w:val="en-US"/>
+        </w:rPr>
+        <w:lastRenderedPageBreak/>
+        <w:drawing>
+          <wp:inline distT="0" distB="0" distL="0" distR="0" wp14:anchorId="06E79461" wp14:editId="4CA002FB">
+            <wp:extent cx="5760720" cy="3116580"/>
+            <wp:effectExtent l="0" t="0" r="0" b="7620"/>
+            <wp:docPr id="1848569404" name="Picture 1" descr="A screenshot of a computer&#10;&#10;Description automatically generated"/>
+            <wp:cNvGraphicFramePr>
+              <a:graphicFrameLocks xmlns:a="http://schemas.openxmlformats.org/drawingml/2006/main" noChangeAspect="1"/>
+            </wp:cNvGraphicFramePr>
+            <a:graphic xmlns:a="http://schemas.openxmlformats.org/drawingml/2006/main">
+              <a:graphicData uri="http://schemas.openxmlformats.org/drawingml/2006/picture">
+                <pic:pic xmlns:pic="http://schemas.openxmlformats.org/drawingml/2006/picture">
+                  <pic:nvPicPr>
+                    <pic:cNvPr id="1848569404" name="Picture 1" descr="A screenshot of a computer&#10;&#10;Description automatically generated"/>
+                    <pic:cNvPicPr/>
+                  </pic:nvPicPr>
+                  <pic:blipFill>
+                    <a:blip r:embed="rId15"/>
+                    <a:stretch>
+                      <a:fillRect/>
+                    </a:stretch>
+                  </pic:blipFill>
+                  <pic:spPr>
+                    <a:xfrm>
+                      <a:off x="0" y="0"/>
+                      <a:ext cx="5760720" cy="3116580"/>
+                    </a:xfrm>
+                    <a:prstGeom prst="rect">
+                      <a:avLst/>
+                    </a:prstGeom>
+                  </pic:spPr>
+                </pic:pic>
+              </a:graphicData>
+            </a:graphic>
+          </wp:inline>
+        </w:drawing>
+      </w:r>
+    </w:p>
+    <w:p>
+      <w:pPr>
+        <w:pStyle w:val="Caption"/>
+        <w:rPr>
+          <w:lang w:val="en-US"/>
+        </w:rPr>
+      </w:pPr>
+      <w:r>
+        <w:t xml:space="preserve">Hình </w:t>
+      </w:r>
+      <w:r>
+        <w:fldChar w:fldCharType="begin"/>
+      </w:r>
+      <w:r>
+        <w:instrText xml:space="preserve"> SEQ Hình \* ARABIC </w:instrText>
+      </w:r>
+      <w:r>
+        <w:fldChar w:fldCharType="separate"/>
+      </w:r>
+      <w:r>
+        <w:rPr>
+          <w:noProof/>
+        </w:rPr>
+        <w:t>6</w:t>
+      </w:r>
+      <w:r>
+        <w:fldChar w:fldCharType="end"/>
+      </w:r>
+      <w:r>
+        <w:rPr>
+          <w:lang w:val="en-US"/>
+        </w:rPr>
+        <w:t xml:space="preserve">: </w:t>
+      </w:r>
+      <w:r>
+        <w:rPr>
+          <w:lang w:val="en-US"/>
+        </w:rPr>
+        <w:t>Database Diagram trong Visual Studio.</w:t>
+      </w:r>
+    </w:p>
+    <w:p>
+      <w:pPr>
+        <w:rPr>
+          <w:lang w:val="en-US"/>
+        </w:rPr>
+      </w:pPr>
+      <w:r>
+        <w:rPr>
+          <w:lang w:val="en-US"/>
+        </w:rPr>
+        <w:t>Vừa rồi là các bước thực hiện quá trình tạo ra EF ở trong thư mục Model. Về cá</w:t>
+      </w:r>
+      <w:r>
+        <w:rPr>
+          <w:lang w:val="en-US"/>
+        </w:rPr>
+        <w:t>ch sử dụng nó trong thư mục này mình sẽ đề cập đến trong các chương sau.</w:t>
+      </w:r>
+    </w:p>
+    <w:p>
+      <w:pPr>
+        <w:pStyle w:val="ListParagraph"/>
+        <w:numPr>
+          <w:ilvl w:val="3"/>
+          <w:numId w:val="28"/>
+        </w:numPr>
+        <w:rPr>
+          <w:lang w:val="en-US"/>
+        </w:rPr>
+      </w:pPr>
+      <w:r>
+        <w:rPr>
+          <w:lang w:val="en-US"/>
+        </w:rPr>
+        <w:t>Presenter</w:t>
+      </w:r>
+    </w:p>
+    <w:p>
+      <w:pPr>
+        <w:rPr>
+          <w:lang w:val="en-US"/>
+        </w:rPr>
+      </w:pPr>
+      <w:r>
+        <w:rPr>
+          <w:lang w:val="en-US"/>
+        </w:rPr>
+        <w:t>Như đã giới thiệu ở phần bên trên</w:t>
+      </w:r>
+      <w:r>
+        <w:rPr>
+          <w:lang w:val="en-US"/>
+        </w:rPr>
+        <w:t xml:space="preserve">, phân lớp Presenter sẽ chứa các logic </w:t>
+      </w:r>
+      <w:r>
+        <w:rPr>
+          <w:lang w:val="en-US"/>
+        </w:rPr>
+        <w:t>hoạt động mà người dùng có thể thực hiện ở trong View</w:t>
+      </w:r>
+      <w:r>
+        <w:rPr>
+          <w:lang w:val="en-US"/>
+        </w:rPr>
+        <w:t>. Nhiệm vụ của nó là lấy dữ liệu từ lớp Model và trả lại cho phân lớp view. Vậy trong thư mục này có gì?</w:t>
+      </w:r>
+    </w:p>
+    <w:p>
+      <w:pPr>
+        <w:rPr>
+          <w:lang w:val="en-US"/>
+        </w:rPr>
+      </w:pPr>
+      <w:r>
+        <w:rPr>
+          <w:lang w:val="en-US"/>
+        </w:rPr>
+        <w:t xml:space="preserve">Đầu tiên, các bạn hãy tạo </w:t>
+      </w:r>
+      <w:r>
+        <w:rPr>
+          <w:lang w:val="en-US"/>
+        </w:rPr>
+        <w:t>một thư mục có tên Presenter. Trong thư mục này sẽ là các class sử dụng để tương tác, gọi đến lớp Model để lấy dữ liệu của nó lên. Đặc điểm của phân lớp này là các Item chứa trong nó hầu hết là các class C#</w:t>
+      </w:r>
+      <w:r>
+        <w:rPr>
+          <w:lang w:val="en-US"/>
+        </w:rPr>
+        <w:t xml:space="preserve"> và các phương thức của nó đều là các phương thức trả về dữ liệu. Thường thì đối với mỗi Form mà phân lớp View có sẽ tương ứng có một class để diễn tả sự trình bày</w:t>
+      </w:r>
+      <w:r>
+        <w:rPr>
+          <w:lang w:val="en-US"/>
+        </w:rPr>
+        <w:t xml:space="preserve"> của phân lớp View. Ví dụ như hình sau: </w:t>
+      </w:r>
+    </w:p>
+    <w:p>
+      <w:pPr>
+        <w:keepNext/>
+        <w:jc w:val="center"/>
+      </w:pPr>
+      <w:r>
+        <w:rPr>
+          <w:lang w:val="en-US"/>
+        </w:rPr>
+        <w:lastRenderedPageBreak/>
+        <w:drawing>
+          <wp:inline distT="0" distB="0" distL="0" distR="0" wp14:anchorId="1DC27C5A" wp14:editId="52D89D66">
+            <wp:extent cx="3581900" cy="8173591"/>
+            <wp:effectExtent l="0" t="0" r="0" b="0"/>
+            <wp:docPr id="1189286720" name="Picture 1" descr="A screenshot of a computer&#10;&#10;Description automatically generated"/>
+            <wp:cNvGraphicFramePr>
+              <a:graphicFrameLocks xmlns:a="http://schemas.openxmlformats.org/drawingml/2006/main" noChangeAspect="1"/>
+            </wp:cNvGraphicFramePr>
+            <a:graphic xmlns:a="http://schemas.openxmlformats.org/drawingml/2006/main">
+              <a:graphicData uri="http://schemas.openxmlformats.org/drawingml/2006/picture">
+                <pic:pic xmlns:pic="http://schemas.openxmlformats.org/drawingml/2006/picture">
+                  <pic:nvPicPr>
+                    <pic:cNvPr id="1189286720" name="Picture 1" descr="A screenshot of a computer&#10;&#10;Description automatically generated"/>
+                    <pic:cNvPicPr/>
+                  </pic:nvPicPr>
+                  <pic:blipFill>
+                    <a:blip r:embed="rId16"/>
+                    <a:stretch>
+                      <a:fillRect/>
+                    </a:stretch>
+                  </pic:blipFill>
+                  <pic:spPr>
+                    <a:xfrm>
+                      <a:off x="0" y="0"/>
+                      <a:ext cx="3581900" cy="8173591"/>
+                    </a:xfrm>
+                    <a:prstGeom prst="rect">
+                      <a:avLst/>
+                    </a:prstGeom>
+                  </pic:spPr>
+                </pic:pic>
+              </a:graphicData>
+            </a:graphic>
+          </wp:inline>
+        </w:drawing>
+      </w:r>
+    </w:p>
+    <w:p>
+      <w:pPr>
+        <w:pStyle w:val="Caption"/>
+        <w:rPr>
+          <w:lang w:val="en-US"/>
+        </w:rPr>
+      </w:pPr>
+      <w:r>
+        <w:t xml:space="preserve">Hình </w:t>
+      </w:r>
+      <w:r>
+        <w:fldChar w:fldCharType="begin"/>
+      </w:r>
+      <w:r>
+        <w:instrText xml:space="preserve"> SEQ Hình \* ARABIC </w:instrText>
+      </w:r>
+      <w:r>
+        <w:fldChar w:fldCharType="separate"/>
+      </w:r>
+      <w:r>
+        <w:rPr>
+          <w:noProof/>
+        </w:rPr>
+        <w:t>7</w:t>
+      </w:r>
+      <w:r>
+        <w:fldChar w:fldCharType="end"/>
+      </w:r>
+      <w:r>
+        <w:rPr>
+          <w:lang w:val="en-US"/>
+        </w:rPr>
+        <w:t>: Các Item trong thư mục Presenter</w:t>
+      </w:r>
+    </w:p>
+    <w:p>
+      <w:pPr>
+        <w:rPr>
+          <w:lang w:val="en-US"/>
+        </w:rPr>
+      </w:pPr>
+      <w:r>
+        <w:rPr>
+          <w:lang w:val="en-US"/>
+        </w:rPr>
+        <w:lastRenderedPageBreak/>
+        <w:t xml:space="preserve">Ngoài ra, các class này </w:t>
+      </w:r>
+      <w:r>
+        <w:rPr>
+          <w:lang w:val="en-US"/>
+        </w:rPr>
+        <w:t xml:space="preserve">còn có một đặc điểm chung đó chính là </w:t>
+      </w:r>
+      <w:r>
+        <w:rPr>
+          <w:b/>
+          <w:bCs/>
+          <w:lang w:val="en-US"/>
+        </w:rPr>
+        <w:t xml:space="preserve">Đều phải có </w:t>
+      </w:r>
+      <w:r>
+        <w:rPr>
+          <w:lang w:val="en-US"/>
+        </w:rPr>
+        <w:t>dòng code</w:t>
+      </w:r>
+      <w:r>
+        <w:rPr>
+          <w:lang w:val="en-US"/>
+        </w:rPr>
+        <w:t>:</w:t>
+      </w:r>
+    </w:p>
+    <w:p>
+      <w:pPr>
+        <w:jc w:val="center"/>
+        <w:rPr>
+          <w:b/>
+          <w:bCs/>
+          <w:lang w:val="en-US"/>
+        </w:rPr>
+      </w:pPr>
+      <w:r>
+        <w:rPr>
+          <w:b/>
+          <w:bCs/>
+          <w:lang w:val="en-US"/>
+        </w:rPr>
+        <w:t xml:space="preserve">using </w:t>
+      </w:r>
+      <w:r>
+        <w:rPr>
+          <w:b/>
+          <w:bCs/>
+          <w:lang w:val="en-US"/>
+        </w:rPr>
+        <w:t>[Tên Project].Model</w:t>
+      </w:r>
+      <w:r>
+        <w:rPr>
+          <w:b/>
+          <w:bCs/>
+          <w:lang w:val="en-US"/>
+        </w:rPr>
+        <w:t>;</w:t>
+      </w:r>
+    </w:p>
+    <w:p>
+      <w:pPr>
+        <w:rPr>
+          <w:lang w:val="en-US"/>
+        </w:rPr>
+      </w:pPr>
+      <w:r>
+        <w:rPr>
+          <w:lang w:val="en-US"/>
+        </w:rPr>
+        <w:t>V</w:t>
+      </w:r>
+      <w:r>
+        <w:rPr>
+          <w:lang w:val="en-US"/>
+        </w:rPr>
+        <w:t>à bên trong Class tương ứng của nó là dòng code</w:t>
+      </w:r>
+    </w:p>
+    <w:p>
+      <w:pPr>
+        <w:jc w:val="center"/>
+        <w:rPr>
+          <w:b/>
+          <w:bCs/>
+          <w:lang w:val="en-US"/>
+        </w:rPr>
+      </w:pPr>
+      <w:r>
+        <w:rPr>
+          <w:b/>
+          <w:bCs/>
+          <w:lang w:val="en-US"/>
+        </w:rPr>
+        <w:t>Entity db= new Entity();</w:t>
+      </w:r>
+    </w:p>
+    <w:p>
+      <w:pPr>
+        <w:rPr>
+          <w:lang w:val="en-US"/>
+        </w:rPr>
+      </w:pPr>
+      <w:r>
+        <w:rPr>
+          <w:lang w:val="en-US"/>
+        </w:rPr>
+        <w:t xml:space="preserve">Công dụng của hai dòng này là: </w:t>
+      </w:r>
+    </w:p>
+    <w:p>
+      <w:pPr>
+        <w:pStyle w:val="ListParagraph"/>
+        <w:numPr>
+          <w:ilvl w:val="1"/>
+          <w:numId w:val="39"/>
+        </w:numPr>
+        <w:rPr>
+          <w:lang w:val="en-US"/>
+        </w:rPr>
+      </w:pPr>
+      <w:r>
+        <w:rPr>
+          <w:lang w:val="en-US"/>
+        </w:rPr>
+        <w:t>D</w:t>
+      </w:r>
+      <w:r>
+        <w:rPr>
+          <w:lang w:val="en-US"/>
+        </w:rPr>
+        <w:t>òng thứ nhất</w:t>
+      </w:r>
+      <w:r>
+        <w:rPr>
+          <w:lang w:val="en-US"/>
+        </w:rPr>
+        <w:t xml:space="preserve">: </w:t>
+      </w:r>
+      <w:r>
+        <w:rPr>
+          <w:lang w:val="en-US"/>
+        </w:rPr>
+        <w:t>gọi thư mục mà chúng ta muốn sử dụng</w:t>
+      </w:r>
+      <w:r>
+        <w:rPr>
+          <w:lang w:val="en-US"/>
+        </w:rPr>
+        <w:t>. Trong trường hợp này là thư mục Model nơi chứa EF của chúng ta.</w:t>
+      </w:r>
+    </w:p>
+    <w:p>
+      <w:pPr>
+        <w:pStyle w:val="ListParagraph"/>
+        <w:numPr>
+          <w:ilvl w:val="1"/>
+          <w:numId w:val="39"/>
+        </w:numPr>
+        <w:rPr>
+          <w:lang w:val="en-US"/>
+        </w:rPr>
+      </w:pPr>
+      <w:r>
+        <w:rPr>
+          <w:lang w:val="en-US"/>
+        </w:rPr>
+        <w:t xml:space="preserve">Dòng thứ 2: khởi tạo một biến Entity để tương tác với </w:t>
+      </w:r>
+      <w:r>
+        <w:rPr>
+          <w:lang w:val="en-US"/>
+        </w:rPr>
+        <w:t>EF. “Entity” ở đây chính là tên mà mình đã đặt ở bước tạo EF trong Model, nếu các bạn đặt tên khác thì phải gọi đúng cái tên đó để đặt tên biến.</w:t>
+      </w:r>
+    </w:p>
+    <w:p>
+      <w:pPr>
+        <w:keepNext/>
+        <w:ind w:firstLine="0"/>
+      </w:pPr>
+      <w:r>
+        <w:rPr>
+          <w:lang w:val="en-US"/>
+        </w:rPr>
+        <w:drawing>
+          <wp:inline distT="0" distB="0" distL="0" distR="0" wp14:anchorId="3F16BB82" wp14:editId="3541DC38">
+            <wp:extent cx="5760720" cy="4039870"/>
+            <wp:effectExtent l="0" t="0" r="0" b="0"/>
+            <wp:docPr id="480111109" name="Picture 1" descr="A screenshot of a computer program&#10;&#10;Description automatically generated"/>
+            <wp:cNvGraphicFramePr>
+              <a:graphicFrameLocks xmlns:a="http://schemas.openxmlformats.org/drawingml/2006/main" noChangeAspect="1"/>
+            </wp:cNvGraphicFramePr>
+            <a:graphic xmlns:a="http://schemas.openxmlformats.org/drawingml/2006/main">
+              <a:graphicData uri="http://schemas.openxmlformats.org/drawingml/2006/picture">
+                <pic:pic xmlns:pic="http://schemas.openxmlformats.org/drawingml/2006/picture">
+                  <pic:nvPicPr>
+                    <pic:cNvPr id="480111109" name="Picture 1" descr="A screenshot of a computer program&#10;&#10;Description automatically generated"/>
+                    <pic:cNvPicPr/>
+                  </pic:nvPicPr>
+                  <pic:blipFill>
+                    <a:blip r:embed="rId17"/>
+                    <a:stretch>
+                      <a:fillRect/>
+                    </a:stretch>
+                  </pic:blipFill>
+                  <pic:spPr>
+                    <a:xfrm>
+                      <a:off x="0" y="0"/>
+                      <a:ext cx="5760720" cy="4039870"/>
+                    </a:xfrm>
+                    <a:prstGeom prst="rect">
+                      <a:avLst/>
+                    </a:prstGeom>
+                  </pic:spPr>
+                </pic:pic>
+              </a:graphicData>
+            </a:graphic>
+          </wp:inline>
+        </w:drawing>
+      </w:r>
+    </w:p>
+    <w:p>
+      <w:pPr>
+        <w:pStyle w:val="Caption"/>
+        <w:rPr>
+          <w:lang w:val="en-US"/>
+        </w:rPr>
+      </w:pPr>
+      <w:r>
+        <w:t xml:space="preserve">Hình </w:t>
+      </w:r>
+      <w:r>
+        <w:fldChar w:fldCharType="begin"/>
+      </w:r>
+      <w:r>
+        <w:instrText xml:space="preserve"> SEQ Hình \* ARABIC </w:instrText>
+      </w:r>
+      <w:r>
+        <w:fldChar w:fldCharType="separate"/>
+      </w:r>
+      <w:r>
+        <w:rPr>
+          <w:noProof/>
+        </w:rPr>
+        <w:t>8</w:t>
+      </w:r>
+      <w:r>
+        <w:fldChar w:fldCharType="end"/>
+      </w:r>
+      <w:r>
+        <w:rPr>
+          <w:lang w:val="en-US"/>
+        </w:rPr>
+        <w:t>: Dòng code mà ở class</w:t>
+      </w:r>
+      <w:r>
+        <w:rPr>
+          <w:lang w:val="en-US"/>
+        </w:rPr>
+        <w:t xml:space="preserve"> nào trong</w:t>
+      </w:r>
+      <w:r>
+        <w:rPr>
+          <w:lang w:val="en-US"/>
+        </w:rPr>
+        <w:t xml:space="preserve"> Presenter hầu như cũng có</w:t>
+      </w:r>
+      <w:r>
+        <w:rPr>
+          <w:lang w:val="en-US"/>
+        </w:rPr>
+        <w:t>.</w:t>
+      </w:r>
+    </w:p>
+    <w:p>
+      <w:pPr>
+        <w:pStyle w:val="ListParagraph"/>
+        <w:numPr>
+          <w:ilvl w:val="3"/>
+          <w:numId w:val="28"/>
+        </w:numPr>
+        <w:rPr>
+          <w:lang w:val="en-US"/>
+        </w:rPr>
+      </w:pPr>
+      <w:r>
+        <w:rPr>
+          <w:lang w:val="en-US"/>
+        </w:rPr>
+        <w:t>View</w:t>
+      </w:r>
+    </w:p>
+    <w:p>
+      <w:pPr>
+        <w:rPr>
+          <w:lang w:val="en-US"/>
+        </w:rPr>
+      </w:pPr>
+      <w:r>
+        <w:rPr>
+          <w:lang w:val="en-US"/>
+        </w:rPr>
+        <w:t>Phân lớp View thì có vẻ đơn giản hơn đối với các bạn</w:t>
+      </w:r>
+      <w:r>
+        <w:rPr>
+          <w:lang w:val="en-US"/>
+        </w:rPr>
+        <w:t xml:space="preserve"> khi mà nó chứa các Form giao diện như chúng ta đã học ở trên lớp.</w:t>
+      </w:r>
+    </w:p>
+    <w:p>
+      <w:pPr>
+        <w:rPr>
+          <w:lang w:val="en-US"/>
+        </w:rPr>
+      </w:pPr>
+      <w:r>
+        <w:rPr>
+          <w:lang w:val="en-US"/>
+        </w:rPr>
+        <w:lastRenderedPageBreak/>
+        <w:t xml:space="preserve">Có thể các bạn chưa biết một Form giao diện sẽ chia thành 3 </w:t>
+      </w:r>
+      <w:r>
+        <w:rPr>
+          <w:lang w:val="en-US"/>
+        </w:rPr>
+        <w:t>phân vùng</w:t>
+      </w:r>
+      <w:r>
+        <w:rPr>
+          <w:lang w:val="en-US"/>
+        </w:rPr>
+        <w:t xml:space="preserve"> gồm có các </w:t>
+      </w:r>
+      <w:r>
+        <w:rPr>
+          <w:lang w:val="en-US"/>
+        </w:rPr>
+        <w:t xml:space="preserve">vùng </w:t>
+      </w:r>
+      <w:r>
+        <w:rPr>
+          <w:lang w:val="en-US"/>
+        </w:rPr>
+        <w:t>sau:</w:t>
+      </w:r>
+    </w:p>
+    <w:p>
+      <w:pPr>
+        <w:pStyle w:val="ListParagraph"/>
+        <w:numPr>
+          <w:ilvl w:val="1"/>
+          <w:numId w:val="39"/>
+        </w:numPr>
+        <w:rPr>
+          <w:lang w:val="en-US"/>
+        </w:rPr>
+      </w:pPr>
+      <w:r>
+        <w:rPr>
+          <w:lang w:val="en-US"/>
+        </w:rPr>
+        <w:t>Vùng giao diện: đó chính là phần giao diện mà chúng ta code.</w:t>
+      </w:r>
+    </w:p>
+    <w:p>
+      <w:pPr>
+        <w:pStyle w:val="ListParagraph"/>
+        <w:numPr>
+          <w:ilvl w:val="1"/>
+          <w:numId w:val="39"/>
+        </w:numPr>
+        <w:rPr>
+          <w:lang w:val="en-US"/>
+        </w:rPr>
+      </w:pPr>
+      <w:r>
+        <w:rPr>
+          <w:lang w:val="en-US"/>
+        </w:rPr>
+        <w:t>Vùng code giao diện: đó chính là File code Design.cs</w:t>
+      </w:r>
+      <w:r>
+        <w:rPr>
+          <w:lang w:val="en-US"/>
+        </w:rPr>
+        <w:t>, File code này chính là sự code hóa của vùng giao diện. Khi bạn làm bất cứ thứ gì liên quan tới vùng giao diện thì vùng code giao diện cũng sẽ thay đổi theo.</w:t>
+      </w:r>
+    </w:p>
+    <w:p>
+      <w:pPr>
+        <w:pStyle w:val="ListParagraph"/>
+        <w:numPr>
+          <w:ilvl w:val="1"/>
+          <w:numId w:val="39"/>
+        </w:numPr>
+        <w:rPr>
+          <w:lang w:val="en-US"/>
+        </w:rPr>
+      </w:pPr>
+      <w:r>
+        <w:rPr>
+          <w:lang w:val="en-US"/>
+        </w:rPr>
+        <w:t xml:space="preserve">Vùng </w:t>
+      </w:r>
+      <w:r>
+        <w:rPr>
+          <w:lang w:val="en-US"/>
+        </w:rPr>
+        <w:t xml:space="preserve">Code sự kiện: đó chính là thứ mà khi chúng ta doubleclick vào bất kì một component nào trong form khi đang code thì nó sẽ hiện ra. Các bạn có thể tìm thấy nó ở </w:t>
+      </w:r>
+      <w:r>
+        <w:rPr>
+          <w:lang w:val="en-US"/>
+        </w:rPr>
+        <w:t>dưới đây.</w:t>
+      </w:r>
+    </w:p>
+    <w:p>
+      <w:pPr>
+        <w:keepNext/>
+        <w:ind w:firstLine="0"/>
+      </w:pPr>
+      <w:r>
+        <w:rPr>
+          <w:lang w:val="en-US"/>
+        </w:rPr>
+        <w:drawing>
+          <wp:inline distT="0" distB="0" distL="0" distR="0" wp14:anchorId="0A7E9B5F" wp14:editId="729176D1">
+            <wp:extent cx="5760720" cy="3233420"/>
+            <wp:effectExtent l="0" t="0" r="0" b="5080"/>
+            <wp:docPr id="1430980823" name="Picture 1"/>
+            <wp:cNvGraphicFramePr>
+              <a:graphicFrameLocks xmlns:a="http://schemas.openxmlformats.org/drawingml/2006/main" noChangeAspect="1"/>
+            </wp:cNvGraphicFramePr>
+            <a:graphic xmlns:a="http://schemas.openxmlformats.org/drawingml/2006/main">
+              <a:graphicData uri="http://schemas.openxmlformats.org/drawingml/2006/picture">
+                <pic:pic xmlns:pic="http://schemas.openxmlformats.org/drawingml/2006/picture">
+                  <pic:nvPicPr>
+                    <pic:cNvPr id="1430980823" name=""/>
+                    <pic:cNvPicPr/>
+                  </pic:nvPicPr>
+                  <pic:blipFill>
+                    <a:blip r:embed="rId18"/>
+                    <a:stretch>
+                      <a:fillRect/>
+                    </a:stretch>
+                  </pic:blipFill>
+                  <pic:spPr>
+                    <a:xfrm>
+                      <a:off x="0" y="0"/>
+                      <a:ext cx="5760720" cy="3233420"/>
+                    </a:xfrm>
+                    <a:prstGeom prst="rect">
+                      <a:avLst/>
+                    </a:prstGeom>
+                  </pic:spPr>
+                </pic:pic>
+              </a:graphicData>
+            </a:graphic>
+          </wp:inline>
+        </w:drawing>
+      </w:r>
+    </w:p>
+    <w:p>
+      <w:pPr>
+        <w:pStyle w:val="Caption"/>
+        <w:rPr>
+          <w:lang w:val="en-US"/>
+        </w:rPr>
+      </w:pPr>
+      <w:r>
+        <w:t xml:space="preserve">Hình </w:t>
+      </w:r>
+      <w:r>
+        <w:fldChar w:fldCharType="begin"/>
+      </w:r>
+      <w:r>
+        <w:instrText xml:space="preserve"> SEQ Hình \* ARABIC </w:instrText>
+      </w:r>
+      <w:r>
+        <w:fldChar w:fldCharType="separate"/>
+      </w:r>
+      <w:r>
+        <w:rPr>
+          <w:noProof/>
+        </w:rPr>
+        <w:t>9</w:t>
+      </w:r>
+      <w:r>
+        <w:fldChar w:fldCharType="end"/>
+      </w:r>
+      <w:r>
+        <w:rPr>
+          <w:lang w:val="en-US"/>
+        </w:rPr>
+        <w:t>: Vùng code sự kiện</w:t>
+      </w:r>
+    </w:p>
+    <w:p>
+      <w:pPr>
+        <w:pStyle w:val="ListParagraph"/>
+        <w:numPr>
+          <w:ilvl w:val="1"/>
+          <w:numId w:val="39"/>
+        </w:numPr>
+        <w:rPr>
+          <w:lang w:val="en-US"/>
+        </w:rPr>
+      </w:pPr>
+      <w:r>
+        <w:rPr>
+          <w:lang w:val="en-US"/>
+        </w:rPr>
+        <w:t xml:space="preserve">Khi bạn doubleclick vào các Item trong phần cửa sổ bên phải sổ xuống thì code của giao diện sẽ hiện ra. Vùng code này </w:t>
+      </w:r>
+      <w:r>
+        <w:rPr>
+          <w:lang w:val="en-US"/>
+        </w:rPr>
+        <w:t xml:space="preserve">có mối liên hệ tương tác mật thiết với vùng code giao diện, vùng code giao diện sẽ sử dụng các method trong này để tiến hành thực thi sự kiện. Vì thế cho nên nhiều khi các bạn ấn doubleClick vào một Component mà lại xóa phương thức đó đi thì ngay lập tức bên vùng giao diện sẽ báo lỗi. Lỗi này là do vùng code giao diện </w:t>
+      </w:r>
+      <w:r>
+        <w:rPr>
+          <w:lang w:val="en-US"/>
+        </w:rPr>
+        <w:t>đã lấy phương thức của vùng xử lý sự kiện</w:t>
+      </w:r>
+      <w:r>
+        <w:rPr>
+          <w:lang w:val="en-US"/>
+        </w:rPr>
+        <w:t xml:space="preserve"> để chạy nhưng lại không tìm thấy nó trong code sự kiện (vì bạn xóa đi rồi còn đâu mà tìm được). Để </w:t>
+      </w:r>
+      <w:r>
+        <w:rPr>
+          <w:lang w:val="en-US"/>
+        </w:rPr>
+        <w:lastRenderedPageBreak/>
+        <w:t>sửa lỗi này thì cực kỳ đơn giản, các bạn hãy tìm đến dòng code</w:t>
+      </w:r>
+      <w:r>
+        <w:rPr>
+          <w:lang w:val="en-US"/>
+        </w:rPr>
+        <w:t xml:space="preserve"> lỗi</w:t>
+      </w:r>
+      <w:r>
+        <w:rPr>
+          <w:lang w:val="en-US"/>
+        </w:rPr>
+        <w:t xml:space="preserve"> trong phần code giao diện</w:t>
+      </w:r>
+      <w:r>
+        <w:rPr>
+          <w:lang w:val="en-US"/>
+        </w:rPr>
+        <w:t xml:space="preserve"> rồi xóa nó đi là xong.</w:t>
+      </w:r>
+    </w:p>
+    <w:p>
+      <w:pPr>
+        <w:pStyle w:val="ListParagraph"/>
+        <w:numPr>
+          <w:ilvl w:val="2"/>
+          <w:numId w:val="28"/>
+        </w:numPr>
+        <w:outlineLvl w:val="2"/>
+        <w:rPr>
+          <w:lang w:val="en-US"/>
+        </w:rPr>
+      </w:pPr>
+      <w:r>
+        <w:rPr>
+          <w:b/>
+          <w:bCs/>
+          <w:lang w:val="en-US"/>
+        </w:rPr>
+        <w:t>Cách chuyển phần code của mình cho người khác khi sử dụng EF</w:t>
+      </w:r>
+    </w:p>
+    <w:p>
+      <w:pPr>
+        <w:pStyle w:val="ListParagraph"/>
+        <w:ind w:left="0" w:firstLine="0"/>
+        <w:outlineLvl w:val="2"/>
+        <w:rPr>
+          <w:lang w:val="en-US"/>
+        </w:rPr>
+      </w:pPr>
+    </w:p>
     <w:sectPr>
-      <w:footerReference w:type="default" r:id="rId11"/>
+      <w:footerReference w:type="default" r:id="rId19"/>
       <w:type w:val="continuous"/>
       <w:pgSz w:w="11909" w:h="16834" w:code="9"/>
       <w:pgMar w:top="1138" w:right="1138" w:bottom="1138" w:left="1699" w:header="720" w:footer="720" w:gutter="0"/>
@@ -8497,6 +10179,31 @@
       </w:r>
     </w:p>
   </w:footnote>
+  <w:footnote w:id="4">
+    <w:p>
+      <w:pPr>
+        <w:pStyle w:val="FootnoteText"/>
+        <w:rPr>
+          <w:lang w:val="en-US"/>
+        </w:rPr>
+      </w:pPr>
+      <w:r>
+        <w:rPr>
+          <w:rStyle w:val="FootnoteReference"/>
+        </w:rPr>
+        <w:footnoteRef/>
+      </w:r>
+      <w:r>
+        <w:t xml:space="preserve"> </w:t>
+      </w:r>
+      <w:r>
+        <w:rPr>
+          <w:lang w:val="en-US"/>
+        </w:rPr>
+        <w:t>Entity FrameWork</w:t>
+      </w:r>
+    </w:p>
+  </w:footnote>
 </w:footnotes>
 </file>
 
@@ -10108,7 +11815,7 @@
   <w:abstractNum w:abstractNumId="14" w15:restartNumberingAfterBreak="0">
     <w:nsid w:val="30FC7FBC"/>
     <w:multiLevelType w:val="multilevel"/>
-    <w:tmpl w:val="39A8387A"/>
+    <w:tmpl w:val="9DDA2744"/>
     <w:lvl w:ilvl="0">
       <w:start w:val="1"/>
       <w:numFmt w:val="bullet"/>
@@ -10125,20 +11832,16 @@
         <w:sz w:val="20"/>
       </w:rPr>
     </w:lvl>
-    <w:lvl w:ilvl="1" w:tentative="1">
-      <w:start w:val="1"/>
+    <w:lvl w:ilvl="1">
+      <w:start w:val="2"/>
       <w:numFmt w:val="bullet"/>
-      <w:lvlText w:val="o"/>
-      <w:lvlJc w:val="left"/>
-      <w:pPr>
-        <w:tabs>
-          <w:tab w:val="num" w:pos="1440"/>
-        </w:tabs>
+      <w:lvlText w:val="-"/>
+      <w:lvlJc w:val="left"/>
+      <w:pPr>
         <w:ind w:left="1440" w:hanging="360"/>
       </w:pPr>
       <w:rPr>
-        <w:rFonts w:ascii="Courier New" w:hAnsi="Courier New" w:hint="default"/>
-        <w:sz w:val="20"/>
+        <w:rFonts w:ascii="Times New Roman" w:eastAsiaTheme="minorHAnsi" w:hAnsi="Times New Roman" w:cs="Times New Roman" w:hint="default"/>
       </w:rPr>
     </w:lvl>
     <w:lvl w:ilvl="2" w:tentative="1">
@@ -10644,7 +12347,7 @@
   <w:abstractNum w:abstractNumId="18" w15:restartNumberingAfterBreak="0">
     <w:nsid w:val="376E23A3"/>
     <w:multiLevelType w:val="multilevel"/>
-    <w:tmpl w:val="13867DC4"/>
+    <w:tmpl w:val="82B608B8"/>
     <w:lvl w:ilvl="0">
       <w:start w:val="2"/>
       <w:numFmt w:val="decimal"/>
@@ -10691,6 +12394,8 @@
       </w:pPr>
       <w:rPr>
         <w:rFonts w:hint="default"/>
+        <w:b/>
+        <w:bCs/>
       </w:rPr>
     </w:lvl>
     <w:lvl w:ilvl="3">
@@ -12092,6 +13797,139 @@
     </w:lvl>
   </w:abstractNum>
   <w:abstractNum w:abstractNumId="30" w15:restartNumberingAfterBreak="0">
+    <w:nsid w:val="63F33245"/>
+    <w:multiLevelType w:val="multilevel"/>
+    <w:tmpl w:val="82B608B8"/>
+    <w:lvl w:ilvl="0">
+      <w:start w:val="2"/>
+      <w:numFmt w:val="decimal"/>
+      <w:suff w:val="space"/>
+      <w:lvlText w:val="CHƯƠNG %1:"/>
+      <w:lvlJc w:val="left"/>
+      <w:pPr>
+        <w:ind w:left="0" w:firstLine="0"/>
+      </w:pPr>
+      <w:rPr>
+        <w:rFonts w:ascii="Times New Roman" w:hAnsi="Times New Roman" w:hint="default"/>
+        <w:b/>
+        <w:i w:val="0"/>
+        <w:sz w:val="32"/>
+      </w:rPr>
+    </w:lvl>
+    <w:lvl w:ilvl="1">
+      <w:start w:val="1"/>
+      <w:numFmt w:val="decimal"/>
+      <w:suff w:val="space"/>
+      <w:lvlText w:val="%1.%2."/>
+      <w:lvlJc w:val="left"/>
+      <w:pPr>
+        <w:ind w:left="0" w:firstLine="0"/>
+      </w:pPr>
+      <w:rPr>
+        <w:rFonts w:hint="default"/>
+        <w:b/>
+        <w:bCs/>
+        <w:i w:val="0"/>
+        <w:iCs w:val="0"/>
+        <w:sz w:val="28"/>
+        <w:szCs w:val="28"/>
+      </w:rPr>
+    </w:lvl>
+    <w:lvl w:ilvl="2">
+      <w:start w:val="1"/>
+      <w:numFmt w:val="decimal"/>
+      <w:suff w:val="space"/>
+      <w:lvlText w:val="%1.%2.%3."/>
+      <w:lvlJc w:val="left"/>
+      <w:pPr>
+        <w:ind w:left="0" w:firstLine="0"/>
+      </w:pPr>
+      <w:rPr>
+        <w:rFonts w:hint="default"/>
+        <w:b/>
+        <w:bCs/>
+      </w:rPr>
+    </w:lvl>
+    <w:lvl w:ilvl="3">
+      <w:start w:val="1"/>
+      <w:numFmt w:val="decimal"/>
+      <w:suff w:val="space"/>
+      <w:lvlText w:val="%1.%2.%3.%4."/>
+      <w:lvlJc w:val="left"/>
+      <w:pPr>
+        <w:ind w:left="0" w:firstLine="0"/>
+      </w:pPr>
+      <w:rPr>
+        <w:rFonts w:hint="default"/>
+      </w:rPr>
+    </w:lvl>
+    <w:lvl w:ilvl="4">
+      <w:start w:val="1"/>
+      <w:numFmt w:val="lowerLetter"/>
+      <w:suff w:val="space"/>
+      <w:lvlText w:val="%5. "/>
+      <w:lvlJc w:val="left"/>
+      <w:pPr>
+        <w:ind w:left="360" w:firstLine="0"/>
+      </w:pPr>
+      <w:rPr>
+        <w:rFonts w:hint="default"/>
+      </w:rPr>
+    </w:lvl>
+    <w:lvl w:ilvl="5">
+      <w:start w:val="1"/>
+      <w:numFmt w:val="bullet"/>
+      <w:suff w:val="space"/>
+      <w:lvlText w:val=""/>
+      <w:lvlJc w:val="left"/>
+      <w:pPr>
+        <w:ind w:left="720" w:hanging="72"/>
+      </w:pPr>
+      <w:rPr>
+        <w:rFonts w:ascii="Wingdings" w:hAnsi="Wingdings" w:hint="default"/>
+      </w:rPr>
+    </w:lvl>
+    <w:lvl w:ilvl="6">
+      <w:start w:val="1"/>
+      <w:numFmt w:val="bullet"/>
+      <w:suff w:val="space"/>
+      <w:lvlText w:val=""/>
+      <w:lvlJc w:val="left"/>
+      <w:pPr>
+        <w:ind w:left="792" w:firstLine="0"/>
+      </w:pPr>
+      <w:rPr>
+        <w:rFonts w:ascii="Wingdings" w:hAnsi="Wingdings" w:hint="default"/>
+      </w:rPr>
+    </w:lvl>
+    <w:lvl w:ilvl="7">
+      <w:start w:val="1"/>
+      <w:numFmt w:val="bullet"/>
+      <w:suff w:val="space"/>
+      <w:lvlText w:val="o"/>
+      <w:lvlJc w:val="left"/>
+      <w:pPr>
+        <w:ind w:left="1008" w:hanging="72"/>
+      </w:pPr>
+      <w:rPr>
+        <w:rFonts w:ascii="Courier New" w:hAnsi="Courier New" w:hint="default"/>
+      </w:rPr>
+    </w:lvl>
+    <w:lvl w:ilvl="8">
+      <w:start w:val="1"/>
+      <w:numFmt w:val="bullet"/>
+      <w:suff w:val="space"/>
+      <w:lvlText w:val=""/>
+      <w:lvlJc w:val="left"/>
+      <w:pPr>
+        <w:ind w:left="1224" w:hanging="72"/>
+      </w:pPr>
+      <w:rPr>
+        <w:rFonts w:ascii="Wingdings" w:hAnsi="Wingdings" w:hint="default"/>
+      </w:rPr>
+    </w:lvl>
+  </w:abstractNum>
+  <w:abstractNum w:abstractNumId="31" w15:restartNumberingAfterBreak="0">
     <w:nsid w:val="675622B1"/>
     <w:multiLevelType w:val="multilevel"/>
     <w:tmpl w:val="476A0212"/>
@@ -12240,7 +14078,7 @@
       </w:rPr>
     </w:lvl>
   </w:abstractNum>
-  <w:abstractNum w:abstractNumId="31" w15:restartNumberingAfterBreak="0">
+  <w:abstractNum w:abstractNumId="32" w15:restartNumberingAfterBreak="0">
     <w:nsid w:val="748B372F"/>
     <w:multiLevelType w:val="multilevel"/>
     <w:tmpl w:val="04090021"/>
@@ -12353,7 +14191,7 @@
       </w:rPr>
     </w:lvl>
   </w:abstractNum>
-  <w:abstractNum w:abstractNumId="32" w15:restartNumberingAfterBreak="0">
+  <w:abstractNum w:abstractNumId="33" w15:restartNumberingAfterBreak="0">
     <w:nsid w:val="7A9901D1"/>
     <w:multiLevelType w:val="multilevel"/>
     <w:tmpl w:val="E1CAA948"/>
@@ -12480,7 +14318,7 @@
       </w:rPr>
     </w:lvl>
   </w:abstractNum>
-  <w:abstractNum w:abstractNumId="33" w15:restartNumberingAfterBreak="0">
+  <w:abstractNum w:abstractNumId="34" w15:restartNumberingAfterBreak="0">
     <w:nsid w:val="7CC55839"/>
     <w:multiLevelType w:val="multilevel"/>
     <w:tmpl w:val="B0B8F5DA"/>
@@ -12610,7 +14448,7 @@
       </w:rPr>
     </w:lvl>
   </w:abstractNum>
-  <w:abstractNum w:abstractNumId="34" w15:restartNumberingAfterBreak="0">
+  <w:abstractNum w:abstractNumId="35" w15:restartNumberingAfterBreak="0">
     <w:nsid w:val="7D3A6CCC"/>
     <w:multiLevelType w:val="multilevel"/>
     <w:tmpl w:val="665E820E"/>
@@ -12734,7 +14572,7 @@
       </w:rPr>
     </w:lvl>
   </w:abstractNum>
-  <w:abstractNum w:abstractNumId="35" w15:restartNumberingAfterBreak="0">
+  <w:abstractNum w:abstractNumId="36" w15:restartNumberingAfterBreak="0">
     <w:nsid w:val="7D475B21"/>
     <w:multiLevelType w:val="multilevel"/>
     <w:tmpl w:val="1B0CF45C"/>
@@ -12987,16 +14825,16 @@
     </w:lvlOverride>
   </w:num>
   <w:num w:numId="15" w16cid:durableId="1209731639">
+    <w:abstractNumId w:val="35"/>
+  </w:num>
+  <w:num w:numId="16" w16cid:durableId="1472138929">
+    <w:abstractNumId w:val="35"/>
+  </w:num>
+  <w:num w:numId="17" w16cid:durableId="1054767735">
     <w:abstractNumId w:val="34"/>
   </w:num>
-  <w:num w:numId="16" w16cid:durableId="1472138929">
+  <w:num w:numId="18" w16cid:durableId="2047675977">
     <w:abstractNumId w:val="34"/>
-  </w:num>
-  <w:num w:numId="17" w16cid:durableId="1054767735">
-    <w:abstractNumId w:val="33"/>
-  </w:num>
-  <w:num w:numId="18" w16cid:durableId="2047675977">
-    <w:abstractNumId w:val="33"/>
     <w:lvlOverride w:ilvl="0">
       <w:startOverride w:val="1"/>
     </w:lvlOverride>
@@ -13038,7 +14876,7 @@
     <w:abstractNumId w:val="26"/>
   </w:num>
   <w:num w:numId="23" w16cid:durableId="1845171230">
-    <w:abstractNumId w:val="35"/>
+    <w:abstractNumId w:val="36"/>
   </w:num>
   <w:num w:numId="24" w16cid:durableId="408773202">
     <w:abstractNumId w:val="9"/>
@@ -13047,7 +14885,7 @@
     <w:abstractNumId w:val="20"/>
   </w:num>
   <w:num w:numId="26" w16cid:durableId="1789273953">
-    <w:abstractNumId w:val="31"/>
+    <w:abstractNumId w:val="32"/>
   </w:num>
   <w:num w:numId="27" w16cid:durableId="359628073">
     <w:abstractNumId w:val="24"/>
@@ -13078,7 +14916,7 @@
     <w:abstractNumId w:val="8"/>
   </w:num>
   <w:num w:numId="34" w16cid:durableId="1473711209">
-    <w:abstractNumId w:val="30"/>
+    <w:abstractNumId w:val="31"/>
   </w:num>
   <w:num w:numId="35" w16cid:durableId="344485048">
     <w:abstractNumId w:val="25"/>
@@ -13119,13 +14957,16 @@
     <w:abstractNumId w:val="13"/>
   </w:num>
   <w:num w:numId="43" w16cid:durableId="534347483">
-    <w:abstractNumId w:val="32"/>
+    <w:abstractNumId w:val="33"/>
   </w:num>
   <w:num w:numId="44" w16cid:durableId="1123234179">
     <w:abstractNumId w:val="7"/>
   </w:num>
   <w:num w:numId="45" w16cid:durableId="962885783">
     <w:abstractNumId w:val="5"/>
+  </w:num>
+  <w:num w:numId="46" w16cid:durableId="1495800552">
+    <w:abstractNumId w:val="30"/>
   </w:num>
 </w:numbering>
 </file>
@@ -13150,10 +14991,10 @@
   </w:docDefaults>
   <w:latentStyles w:defLockedState="0" w:defUIPriority="99" w:defSemiHidden="0" w:defUnhideWhenUsed="0" w:defQFormat="0" w:count="376">
     <w:lsdException w:name="Normal" w:uiPriority="0" w:qFormat="1"/>
-    <w:lsdException w:name="heading 1" w:uiPriority="9" w:qFormat="1"/>
-    <w:lsdException w:name="heading 2" w:semiHidden="1" w:uiPriority="9" w:unhideWhenUsed="1" w:qFormat="1"/>
-    <w:lsdException w:name="heading 3" w:semiHidden="1" w:uiPriority="9" w:unhideWhenUsed="1" w:qFormat="1"/>
-    <w:lsdException w:name="heading 4" w:semiHidden="1" w:uiPriority="9" w:unhideWhenUsed="1" w:qFormat="1"/>
+    <w:lsdException w:name="heading 1" w:uiPriority="9"/>
+    <w:lsdException w:name="heading 2" w:semiHidden="1" w:uiPriority="9" w:unhideWhenUsed="1"/>
+    <w:lsdException w:name="heading 3" w:semiHidden="1" w:uiPriority="9" w:unhideWhenUsed="1"/>
+    <w:lsdException w:name="heading 4" w:semiHidden="1" w:uiPriority="9" w:unhideWhenUsed="1"/>
     <w:lsdException w:name="heading 5" w:semiHidden="1" w:uiPriority="9" w:unhideWhenUsed="1" w:qFormat="1"/>
     <w:lsdException w:name="heading 6" w:semiHidden="1" w:uiPriority="9" w:unhideWhenUsed="1" w:qFormat="1"/>
     <w:lsdException w:name="heading 7" w:semiHidden="1" w:uiPriority="9" w:unhideWhenUsed="1" w:qFormat="1"/>
@@ -13211,7 +15052,7 @@
     <w:lsdException w:name="List Number 3" w:semiHidden="1" w:unhideWhenUsed="1"/>
     <w:lsdException w:name="List Number 4" w:semiHidden="1" w:unhideWhenUsed="1"/>
     <w:lsdException w:name="List Number 5" w:semiHidden="1" w:unhideWhenUsed="1"/>
-    <w:lsdException w:name="Title" w:uiPriority="10" w:qFormat="1"/>
+    <w:lsdException w:name="Title" w:uiPriority="10"/>
     <w:lsdException w:name="Closing" w:semiHidden="1" w:unhideWhenUsed="1"/>
     <w:lsdException w:name="Signature" w:semiHidden="1" w:unhideWhenUsed="1"/>
     <w:lsdException w:name="Default Paragraph Font" w:semiHidden="1" w:uiPriority="1" w:unhideWhenUsed="1"/>
@@ -13223,7 +15064,7 @@
     <w:lsdException w:name="List Continue 4" w:semiHidden="1" w:unhideWhenUsed="1"/>
     <w:lsdException w:name="List Continue 5" w:semiHidden="1" w:unhideWhenUsed="1"/>
     <w:lsdException w:name="Message Header" w:semiHidden="1" w:unhideWhenUsed="1"/>
-    <w:lsdException w:name="Subtitle" w:uiPriority="11" w:qFormat="1"/>
+    <w:lsdException w:name="Subtitle" w:uiPriority="11"/>
     <w:lsdException w:name="Salutation" w:semiHidden="1" w:unhideWhenUsed="1"/>
     <w:lsdException w:name="Date" w:semiHidden="1" w:unhideWhenUsed="1"/>
     <w:lsdException w:name="Body Text First Indent" w:semiHidden="1" w:unhideWhenUsed="1"/>
@@ -13236,8 +15077,8 @@
     <w:lsdException w:name="Block Text" w:semiHidden="1" w:unhideWhenUsed="1"/>
     <w:lsdException w:name="Hyperlink" w:semiHidden="1" w:unhideWhenUsed="1"/>
     <w:lsdException w:name="FollowedHyperlink" w:semiHidden="1" w:unhideWhenUsed="1"/>
-    <w:lsdException w:name="Strong" w:uiPriority="22" w:qFormat="1"/>
-    <w:lsdException w:name="Emphasis" w:uiPriority="20" w:qFormat="1"/>
+    <w:lsdException w:name="Strong" w:uiPriority="22"/>
+    <w:lsdException w:name="Emphasis" w:uiPriority="20"/>
     <w:lsdException w:name="Document Map" w:semiHidden="1" w:unhideWhenUsed="1"/>
     <w:lsdException w:name="Plain Text" w:semiHidden="1" w:unhideWhenUsed="1"/>
     <w:lsdException w:name="E-mail Signature" w:semiHidden="1" w:unhideWhenUsed="1"/>
@@ -13306,7 +15147,7 @@
     <w:lsdException w:name="Table Grid" w:uiPriority="39"/>
     <w:lsdException w:name="Table Theme" w:semiHidden="1" w:unhideWhenUsed="1"/>
     <w:lsdException w:name="Placeholder Text" w:semiHidden="1"/>
-    <w:lsdException w:name="No Spacing" w:uiPriority="1" w:qFormat="1"/>
+    <w:lsdException w:name="No Spacing" w:uiPriority="1"/>
     <w:lsdException w:name="Light Shading" w:uiPriority="60"/>
     <w:lsdException w:name="Light List" w:uiPriority="61"/>
     <w:lsdException w:name="Light Grid" w:uiPriority="62"/>
@@ -13328,9 +15169,9 @@
     <w:lsdException w:name="Medium Shading 2 Accent 1" w:uiPriority="64"/>
     <w:lsdException w:name="Medium List 1 Accent 1" w:uiPriority="65"/>
     <w:lsdException w:name="Revision" w:semiHidden="1"/>
-    <w:lsdException w:name="List Paragraph" w:uiPriority="34" w:qFormat="1"/>
-    <w:lsdException w:name="Quote" w:uiPriority="29" w:qFormat="1"/>
-    <w:lsdException w:name="Intense Quote" w:uiPriority="30" w:qFormat="1"/>
+    <w:lsdException w:name="List Paragraph" w:uiPriority="34"/>
+    <w:lsdException w:name="Quote" w:uiPriority="29"/>
+    <w:lsdException w:name="Intense Quote" w:uiPriority="30"/>
     <w:lsdException w:name="Medium List 2 Accent 1" w:uiPriority="66"/>
     <w:lsdException w:name="Medium Grid 1 Accent 1" w:uiPriority="67"/>
     <w:lsdException w:name="Medium Grid 2 Accent 1" w:uiPriority="68"/>
@@ -13409,13 +15250,13 @@
     <w:lsdException w:name="Colorful Shading Accent 6" w:uiPriority="71"/>
     <w:lsdException w:name="Colorful List Accent 6" w:uiPriority="72"/>
     <w:lsdException w:name="Colorful Grid Accent 6" w:uiPriority="73"/>
-    <w:lsdException w:name="Subtle Emphasis" w:uiPriority="19" w:qFormat="1"/>
-    <w:lsdException w:name="Intense Emphasis" w:uiPriority="21" w:qFormat="1"/>
-    <w:lsdException w:name="Subtle Reference" w:uiPriority="31" w:qFormat="1"/>
-    <w:lsdException w:name="Intense Reference" w:uiPriority="32" w:qFormat="1"/>
-    <w:lsdException w:name="Book Title" w:uiPriority="33" w:qFormat="1"/>
+    <w:lsdException w:name="Subtle Emphasis" w:uiPriority="19"/>
+    <w:lsdException w:name="Intense Emphasis" w:uiPriority="21"/>
+    <w:lsdException w:name="Subtle Reference" w:uiPriority="31"/>
+    <w:lsdException w:name="Intense Reference" w:uiPriority="32"/>
+    <w:lsdException w:name="Book Title" w:uiPriority="33"/>
     <w:lsdException w:name="Bibliography" w:semiHidden="1" w:uiPriority="37" w:unhideWhenUsed="1"/>
-    <w:lsdException w:name="TOC Heading" w:semiHidden="1" w:uiPriority="39" w:unhideWhenUsed="1" w:qFormat="1"/>
+    <w:lsdException w:name="TOC Heading" w:semiHidden="1" w:uiPriority="39" w:unhideWhenUsed="1"/>
     <w:lsdException w:name="Plain Table 1" w:uiPriority="41"/>
     <w:lsdException w:name="Plain Table 2" w:uiPriority="42"/>
     <w:lsdException w:name="Plain Table 3" w:uiPriority="43"/>
@@ -13546,7 +15387,6 @@
     <w:basedOn w:val="Normal"/>
     <w:link w:val="Heading1Char"/>
     <w:uiPriority w:val="9"/>
-    <w:qFormat/>
     <w:rsid w:val="006A6220"/>
     <w:pPr>
       <w:keepNext/>
@@ -13570,7 +15410,6 @@
     <w:uiPriority w:val="9"/>
     <w:semiHidden/>
     <w:unhideWhenUsed/>
-    <w:qFormat/>
     <w:rsid w:val="001263FF"/>
     <w:pPr>
       <w:keepNext/>
@@ -13591,7 +15430,6 @@
     <w:link w:val="Heading3Char"/>
     <w:uiPriority w:val="9"/>
     <w:unhideWhenUsed/>
-    <w:qFormat/>
     <w:rsid w:val="00D177BB"/>
     <w:pPr>
       <w:keepNext/>
@@ -13618,7 +15456,6 @@
     <w:uiPriority w:val="9"/>
     <w:semiHidden/>
     <w:unhideWhenUsed/>
-    <w:qFormat/>
     <w:rsid w:val="000B67D5"/>
     <w:pPr>
       <w:keepNext/>
@@ -13775,7 +15612,6 @@
     <w:aliases w:val="TiltleTime"/>
     <w:next w:val="Title"/>
     <w:uiPriority w:val="1"/>
-    <w:qFormat/>
     <w:rsid w:val="001263FF"/>
     <w:pPr>
       <w:jc w:val="center"/>
@@ -13793,7 +15629,6 @@
     <w:next w:val="Normal"/>
     <w:link w:val="TitleChar"/>
     <w:uiPriority w:val="10"/>
-    <w:qFormat/>
     <w:rsid w:val="001263FF"/>
     <w:pPr>
       <w:contextualSpacing/>
@@ -13889,7 +15724,6 @@
     <w:basedOn w:val="Normal"/>
     <w:next w:val="Tiu1"/>
     <w:link w:val="Tiu2Char"/>
-    <w:qFormat/>
     <w:rsid w:val="006A6220"/>
     <w:pPr>
       <w:numPr>
@@ -13927,7 +15761,6 @@
     <w:basedOn w:val="Normal"/>
     <w:next w:val="Tiu2"/>
     <w:link w:val="Tiu3Char"/>
-    <w:qFormat/>
     <w:rsid w:val="006A6220"/>
     <w:pPr>
       <w:tabs>
@@ -13966,7 +15799,6 @@
     <w:name w:val="Tiêu đề 1"/>
     <w:basedOn w:val="Normal"/>
     <w:link w:val="Tiu1Char"/>
-    <w:qFormat/>
     <w:rsid w:val="006A6220"/>
     <w:pPr>
       <w:tabs>
@@ -14084,7 +15916,6 @@
     <w:next w:val="Normal"/>
     <w:link w:val="SubtitleChar"/>
     <w:uiPriority w:val="11"/>
-    <w:qFormat/>
     <w:rsid w:val="00FB3E57"/>
     <w:pPr>
       <w:numPr>
@@ -14121,7 +15952,6 @@
     <w:next w:val="Normal"/>
     <w:link w:val="QuoteChar"/>
     <w:uiPriority w:val="29"/>
-    <w:qFormat/>
     <w:rsid w:val="00FB3E57"/>
     <w:pPr>
       <w:spacing w:before="160" w:after="160"/>
@@ -14152,7 +15982,6 @@
     <w:basedOn w:val="Normal"/>
     <w:link w:val="ListParagraphChar"/>
     <w:uiPriority w:val="34"/>
-    <w:qFormat/>
     <w:rsid w:val="00FB3E57"/>
     <w:pPr>
       <w:ind w:left="720"/>
@@ -14163,7 +15992,6 @@
     <w:name w:val="Intense Emphasis"/>
     <w:basedOn w:val="DefaultParagraphFont"/>
     <w:uiPriority w:val="21"/>
-    <w:qFormat/>
     <w:rsid w:val="00FB3E57"/>
     <w:rPr>
       <w:i/>
@@ -14177,7 +16005,6 @@
     <w:next w:val="Normal"/>
     <w:link w:val="IntenseQuoteChar"/>
     <w:uiPriority w:val="30"/>
-    <w:qFormat/>
     <w:rsid w:val="00FB3E57"/>
     <w:pPr>
       <w:pBdr>
@@ -14212,7 +16039,6 @@
     <w:name w:val="Intense Reference"/>
     <w:basedOn w:val="DefaultParagraphFont"/>
     <w:uiPriority w:val="32"/>
-    <w:qFormat/>
     <w:rsid w:val="00FB3E57"/>
     <w:rPr>
       <w:b/>
@@ -14275,7 +16101,6 @@
     <w:next w:val="Normal"/>
     <w:uiPriority w:val="39"/>
     <w:unhideWhenUsed/>
-    <w:qFormat/>
     <w:rsid w:val="00FA29A9"/>
     <w:pPr>
       <w:spacing w:after="0" w:line="259" w:lineRule="auto"/>
@@ -14481,15 +16306,15 @@
     <w:uiPriority w:val="35"/>
     <w:unhideWhenUsed/>
     <w:qFormat/>
-    <w:rsid w:val="00FB1CCB"/>
+    <w:rsid w:val="005D1661"/>
     <w:pPr>
       <w:spacing w:before="0" w:after="200" w:line="240" w:lineRule="auto"/>
+      <w:jc w:val="center"/>
     </w:pPr>
     <w:rPr>
       <w:i/>
       <w:iCs/>
       <w:color w:val="0E2841" w:themeColor="text2"/>
-      <w:sz w:val="18"/>
       <w:szCs w:val="18"/>
     </w:rPr>
   </w:style>

</xml_diff>

<commit_message>
Chỉnh sửa word + chỉnh sửa hóa đơn bán, hóa đơn nhập
</commit_message>
<xml_diff>
--- a/Nhom14_QuanLyCuaHangMayTinh.docx
+++ b/Nhom14_QuanLyCuaHangMayTinh.docx
@@ -1511,7 +1511,7 @@
     <w:tbl>
       <w:tblPr>
         <w:tblpPr w:leftFromText="180" w:rightFromText="180" w:vertAnchor="text" w:horzAnchor="margin" w:tblpXSpec="center" w:tblpY="24"/>
-        <w:tblW w:w="0" w:type="auto"/>
+        <w:tblW w:w="9459" w:type="dxa"/>
         <w:tblBorders>
           <w:top w:val="single" w:sz="4" w:space="0" w:color="auto"/>
           <w:left w:val="single" w:sz="4" w:space="0" w:color="auto"/>
@@ -1523,16 +1523,17 @@
         <w:tblLook w:val="04A0" w:firstRow="1" w:lastRow="0" w:firstColumn="1" w:lastColumn="0" w:noHBand="0" w:noVBand="1"/>
       </w:tblPr>
       <w:tblGrid>
-        <w:gridCol w:w="5431"/>
-        <w:gridCol w:w="2402"/>
+        <w:gridCol w:w="4405"/>
+        <w:gridCol w:w="1800"/>
+        <w:gridCol w:w="3254"/>
       </w:tblGrid>
       <w:tr>
         <w:trPr>
-          <w:trHeight w:val="453"/>
+          <w:trHeight w:val="465"/>
         </w:trPr>
         <w:tc>
           <w:tcPr>
-            <w:tcW w:w="5431" w:type="dxa"/>
+            <w:tcW w:w="4405" w:type="dxa"/>
             <w:shd w:val="clear" w:color="auto" w:fill="auto"/>
             <w:vAlign w:val="center"/>
           </w:tcPr>
@@ -1541,6 +1542,7 @@
               <w:spacing w:line="264" w:lineRule="auto"/>
               <w:ind w:firstLine="0"/>
               <w:contextualSpacing/>
+              <w:jc w:val="center"/>
               <w:rPr>
                 <w:rFonts w:eastAsia="Arial" w:cs="Times New Roman"/>
                 <w:b/>
@@ -1565,7 +1567,7 @@
         </w:tc>
         <w:tc>
           <w:tcPr>
-            <w:tcW w:w="2402" w:type="dxa"/>
+            <w:tcW w:w="1800" w:type="dxa"/>
             <w:shd w:val="clear" w:color="auto" w:fill="auto"/>
             <w:vAlign w:val="center"/>
           </w:tcPr>
@@ -1574,6 +1576,7 @@
               <w:spacing w:line="264" w:lineRule="auto"/>
               <w:ind w:left="35" w:firstLine="0"/>
               <w:contextualSpacing/>
+              <w:jc w:val="center"/>
               <w:rPr>
                 <w:rFonts w:eastAsia="Arial" w:cs="Times New Roman"/>
                 <w:b/>
@@ -1596,16 +1599,51 @@
             </w:r>
           </w:p>
         </w:tc>
+        <w:tc>
+          <w:tcPr>
+            <w:tcW w:w="3254" w:type="dxa"/>
+            <w:vAlign w:val="center"/>
+          </w:tcPr>
+          <w:p>
+            <w:pPr>
+              <w:spacing w:line="264" w:lineRule="auto"/>
+              <w:ind w:left="35" w:firstLine="0"/>
+              <w:contextualSpacing/>
+              <w:jc w:val="center"/>
+              <w:rPr>
+                <w:rFonts w:eastAsia="Arial" w:cs="Times New Roman"/>
+                <w:b/>
+                <w:bCs/>
+                <w:kern w:val="2"/>
+                <w:sz w:val="28"/>
+                <w:szCs w:val="28"/>
+                <w:lang w:val="en-US"/>
+              </w:rPr>
+            </w:pPr>
+            <w:r>
+              <w:rPr>
+                <w:rFonts w:eastAsia="Arial" w:cs="Times New Roman"/>
+                <w:b/>
+                <w:bCs/>
+                <w:kern w:val="2"/>
+                <w:sz w:val="28"/>
+                <w:szCs w:val="28"/>
+                <w:lang w:val="en-US"/>
+              </w:rPr>
+              <w:t>Phần trăm đóng góp</w:t>
+            </w:r>
+          </w:p>
+        </w:tc>
       </w:tr>
       <w:tr>
         <w:trPr>
-          <w:trHeight w:val="453"/>
+          <w:trHeight w:val="465"/>
         </w:trPr>
         <w:tc>
           <w:tcPr>
-            <w:tcW w:w="5431" w:type="dxa"/>
+            <w:tcW w:w="4405" w:type="dxa"/>
             <w:shd w:val="clear" w:color="auto" w:fill="auto"/>
-            <w:vAlign w:val="bottom"/>
+            <w:vAlign w:val="center"/>
           </w:tcPr>
           <w:p>
             <w:pPr>
@@ -1615,6 +1653,7 @@
                 <w:numId w:val="21"/>
               </w:numPr>
               <w:spacing w:line="264" w:lineRule="auto"/>
+              <w:jc w:val="left"/>
               <w:rPr>
                 <w:rFonts w:cs="Times New Roman"/>
                 <w:noProof/>
@@ -1644,15 +1683,16 @@
         </w:tc>
         <w:tc>
           <w:tcPr>
-            <w:tcW w:w="2402" w:type="dxa"/>
+            <w:tcW w:w="1800" w:type="dxa"/>
             <w:shd w:val="clear" w:color="auto" w:fill="auto"/>
-            <w:vAlign w:val="bottom"/>
+            <w:vAlign w:val="center"/>
           </w:tcPr>
           <w:p>
             <w:pPr>
               <w:spacing w:line="264" w:lineRule="auto"/>
               <w:ind w:firstLine="0"/>
               <w:contextualSpacing/>
+              <w:jc w:val="center"/>
               <w:rPr>
                 <w:rFonts w:eastAsia="Arial" w:cs="Times New Roman"/>
                 <w:kern w:val="2"/>
@@ -1672,16 +1712,45 @@
             </w:r>
           </w:p>
         </w:tc>
+        <w:tc>
+          <w:tcPr>
+            <w:tcW w:w="3254" w:type="dxa"/>
+            <w:vAlign w:val="center"/>
+          </w:tcPr>
+          <w:p>
+            <w:pPr>
+              <w:spacing w:line="264" w:lineRule="auto"/>
+              <w:ind w:firstLine="0"/>
+              <w:contextualSpacing/>
+              <w:jc w:val="center"/>
+              <w:rPr>
+                <w:rFonts w:cs="Times New Roman"/>
+                <w:sz w:val="28"/>
+                <w:szCs w:val="28"/>
+                <w:lang w:val="en-US"/>
+              </w:rPr>
+            </w:pPr>
+            <w:r>
+              <w:rPr>
+                <w:rFonts w:cs="Times New Roman"/>
+                <w:sz w:val="28"/>
+                <w:szCs w:val="28"/>
+                <w:lang w:val="en-US"/>
+              </w:rPr>
+              <w:t>22%</w:t>
+            </w:r>
+          </w:p>
+        </w:tc>
       </w:tr>
       <w:tr>
         <w:trPr>
-          <w:trHeight w:val="453"/>
+          <w:trHeight w:val="465"/>
         </w:trPr>
         <w:tc>
           <w:tcPr>
-            <w:tcW w:w="5431" w:type="dxa"/>
+            <w:tcW w:w="4405" w:type="dxa"/>
             <w:shd w:val="clear" w:color="auto" w:fill="auto"/>
-            <w:vAlign w:val="bottom"/>
+            <w:vAlign w:val="center"/>
           </w:tcPr>
           <w:p>
             <w:pPr>
@@ -1691,6 +1760,7 @@
                 <w:numId w:val="21"/>
               </w:numPr>
               <w:spacing w:line="264" w:lineRule="auto"/>
+              <w:jc w:val="left"/>
               <w:rPr>
                 <w:rFonts w:cs="Times New Roman"/>
                 <w:noProof/>
@@ -1715,15 +1785,16 @@
         </w:tc>
         <w:tc>
           <w:tcPr>
-            <w:tcW w:w="2402" w:type="dxa"/>
+            <w:tcW w:w="1800" w:type="dxa"/>
             <w:shd w:val="clear" w:color="auto" w:fill="auto"/>
-            <w:vAlign w:val="bottom"/>
+            <w:vAlign w:val="center"/>
           </w:tcPr>
           <w:p>
             <w:pPr>
               <w:spacing w:line="264" w:lineRule="auto"/>
               <w:ind w:firstLine="0"/>
               <w:contextualSpacing/>
+              <w:jc w:val="center"/>
               <w:rPr>
                 <w:rFonts w:eastAsia="Arial" w:cs="Times New Roman"/>
                 <w:kern w:val="2"/>
@@ -1743,16 +1814,47 @@
             </w:r>
           </w:p>
         </w:tc>
+        <w:tc>
+          <w:tcPr>
+            <w:tcW w:w="3254" w:type="dxa"/>
+            <w:vAlign w:val="center"/>
+          </w:tcPr>
+          <w:p>
+            <w:pPr>
+              <w:spacing w:line="264" w:lineRule="auto"/>
+              <w:ind w:firstLine="0"/>
+              <w:contextualSpacing/>
+              <w:jc w:val="center"/>
+              <w:rPr>
+                <w:rFonts w:eastAsia="Arial" w:cs="Times New Roman"/>
+                <w:kern w:val="2"/>
+                <w:sz w:val="28"/>
+                <w:szCs w:val="28"/>
+                <w:lang w:val="en-US"/>
+              </w:rPr>
+            </w:pPr>
+            <w:r>
+              <w:rPr>
+                <w:rFonts w:eastAsia="Arial" w:cs="Times New Roman"/>
+                <w:kern w:val="2"/>
+                <w:sz w:val="28"/>
+                <w:szCs w:val="28"/>
+                <w:lang w:val="en-US"/>
+              </w:rPr>
+              <w:t>19%</w:t>
+            </w:r>
+          </w:p>
+        </w:tc>
       </w:tr>
       <w:tr>
         <w:trPr>
-          <w:trHeight w:val="453"/>
+          <w:trHeight w:val="465"/>
         </w:trPr>
         <w:tc>
           <w:tcPr>
-            <w:tcW w:w="5431" w:type="dxa"/>
+            <w:tcW w:w="4405" w:type="dxa"/>
             <w:shd w:val="clear" w:color="auto" w:fill="auto"/>
-            <w:vAlign w:val="bottom"/>
+            <w:vAlign w:val="center"/>
           </w:tcPr>
           <w:p>
             <w:pPr>
@@ -1762,6 +1864,7 @@
                 <w:numId w:val="21"/>
               </w:numPr>
               <w:spacing w:line="264" w:lineRule="auto"/>
+              <w:jc w:val="left"/>
               <w:rPr>
                 <w:rFonts w:cs="Times New Roman"/>
                 <w:noProof/>
@@ -1786,15 +1889,16 @@
         </w:tc>
         <w:tc>
           <w:tcPr>
-            <w:tcW w:w="2402" w:type="dxa"/>
+            <w:tcW w:w="1800" w:type="dxa"/>
             <w:shd w:val="clear" w:color="auto" w:fill="auto"/>
-            <w:vAlign w:val="bottom"/>
+            <w:vAlign w:val="center"/>
           </w:tcPr>
           <w:p>
             <w:pPr>
               <w:spacing w:line="264" w:lineRule="auto"/>
               <w:ind w:firstLine="0"/>
               <w:contextualSpacing/>
+              <w:jc w:val="center"/>
               <w:rPr>
                 <w:rFonts w:eastAsia="Arial" w:cs="Times New Roman"/>
                 <w:kern w:val="2"/>
@@ -1815,16 +1919,47 @@
             </w:r>
           </w:p>
         </w:tc>
+        <w:tc>
+          <w:tcPr>
+            <w:tcW w:w="3254" w:type="dxa"/>
+            <w:vAlign w:val="center"/>
+          </w:tcPr>
+          <w:p>
+            <w:pPr>
+              <w:spacing w:line="264" w:lineRule="auto"/>
+              <w:ind w:firstLine="0"/>
+              <w:contextualSpacing/>
+              <w:jc w:val="center"/>
+              <w:rPr>
+                <w:rFonts w:eastAsia="Arial" w:cs="Times New Roman"/>
+                <w:kern w:val="2"/>
+                <w:sz w:val="28"/>
+                <w:szCs w:val="28"/>
+                <w:lang w:val="en-US"/>
+              </w:rPr>
+            </w:pPr>
+            <w:r>
+              <w:rPr>
+                <w:rFonts w:eastAsia="Arial" w:cs="Times New Roman"/>
+                <w:kern w:val="2"/>
+                <w:sz w:val="28"/>
+                <w:szCs w:val="28"/>
+                <w:lang w:val="en-US"/>
+              </w:rPr>
+              <w:t>20%</w:t>
+            </w:r>
+          </w:p>
+        </w:tc>
       </w:tr>
       <w:tr>
         <w:trPr>
-          <w:trHeight w:val="453"/>
+          <w:trHeight w:val="465"/>
         </w:trPr>
         <w:tc>
           <w:tcPr>
-            <w:tcW w:w="5431" w:type="dxa"/>
+            <w:tcW w:w="4405" w:type="dxa"/>
             <w:shd w:val="clear" w:color="auto" w:fill="auto"/>
-            <w:vAlign w:val="bottom"/>
+            <w:vAlign w:val="center"/>
           </w:tcPr>
           <w:p>
             <w:pPr>
@@ -1834,6 +1969,7 @@
                 <w:numId w:val="21"/>
               </w:numPr>
               <w:spacing w:line="264" w:lineRule="auto"/>
+              <w:jc w:val="left"/>
               <w:rPr>
                 <w:rFonts w:cs="Times New Roman"/>
                 <w:noProof/>
@@ -1857,15 +1993,16 @@
         </w:tc>
         <w:tc>
           <w:tcPr>
-            <w:tcW w:w="2402" w:type="dxa"/>
+            <w:tcW w:w="1800" w:type="dxa"/>
             <w:shd w:val="clear" w:color="auto" w:fill="auto"/>
-            <w:vAlign w:val="bottom"/>
+            <w:vAlign w:val="center"/>
           </w:tcPr>
           <w:p>
             <w:pPr>
               <w:spacing w:line="264" w:lineRule="auto"/>
               <w:ind w:firstLine="0"/>
               <w:contextualSpacing/>
+              <w:jc w:val="center"/>
               <w:rPr>
                 <w:rFonts w:eastAsia="Arial" w:cs="Times New Roman"/>
                 <w:kern w:val="2"/>
@@ -1885,16 +2022,47 @@
             </w:r>
           </w:p>
         </w:tc>
+        <w:tc>
+          <w:tcPr>
+            <w:tcW w:w="3254" w:type="dxa"/>
+            <w:vAlign w:val="center"/>
+          </w:tcPr>
+          <w:p>
+            <w:pPr>
+              <w:spacing w:line="264" w:lineRule="auto"/>
+              <w:ind w:firstLine="0"/>
+              <w:contextualSpacing/>
+              <w:jc w:val="center"/>
+              <w:rPr>
+                <w:rFonts w:eastAsia="Arial" w:cs="Times New Roman"/>
+                <w:kern w:val="2"/>
+                <w:sz w:val="28"/>
+                <w:szCs w:val="28"/>
+                <w:lang w:val="en-US"/>
+              </w:rPr>
+            </w:pPr>
+            <w:r>
+              <w:rPr>
+                <w:rFonts w:eastAsia="Arial" w:cs="Times New Roman"/>
+                <w:kern w:val="2"/>
+                <w:sz w:val="28"/>
+                <w:szCs w:val="28"/>
+                <w:lang w:val="en-US"/>
+              </w:rPr>
+              <w:t>19%</w:t>
+            </w:r>
+          </w:p>
+        </w:tc>
       </w:tr>
       <w:tr>
         <w:trPr>
-          <w:trHeight w:val="453"/>
+          <w:trHeight w:val="465"/>
         </w:trPr>
         <w:tc>
           <w:tcPr>
-            <w:tcW w:w="5431" w:type="dxa"/>
+            <w:tcW w:w="4405" w:type="dxa"/>
             <w:shd w:val="clear" w:color="auto" w:fill="auto"/>
-            <w:vAlign w:val="bottom"/>
+            <w:vAlign w:val="center"/>
           </w:tcPr>
           <w:p>
             <w:pPr>
@@ -1904,6 +2072,7 @@
                 <w:numId w:val="21"/>
               </w:numPr>
               <w:spacing w:line="264" w:lineRule="auto"/>
+              <w:jc w:val="left"/>
               <w:rPr>
                 <w:rFonts w:cs="Times New Roman"/>
                 <w:noProof/>
@@ -1924,15 +2093,16 @@
         </w:tc>
         <w:tc>
           <w:tcPr>
-            <w:tcW w:w="2402" w:type="dxa"/>
+            <w:tcW w:w="1800" w:type="dxa"/>
             <w:shd w:val="clear" w:color="auto" w:fill="auto"/>
-            <w:vAlign w:val="bottom"/>
+            <w:vAlign w:val="center"/>
           </w:tcPr>
           <w:p>
             <w:pPr>
               <w:spacing w:line="264" w:lineRule="auto"/>
               <w:ind w:firstLine="0"/>
               <w:contextualSpacing/>
+              <w:jc w:val="center"/>
               <w:rPr>
                 <w:rFonts w:eastAsia="Arial" w:cs="Times New Roman"/>
                 <w:kern w:val="2"/>
@@ -1950,6 +2120,37 @@
                 <w:lang w:val="en-US"/>
               </w:rPr>
               <w:t>24A4041688</w:t>
+            </w:r>
+          </w:p>
+        </w:tc>
+        <w:tc>
+          <w:tcPr>
+            <w:tcW w:w="3254" w:type="dxa"/>
+            <w:vAlign w:val="center"/>
+          </w:tcPr>
+          <w:p>
+            <w:pPr>
+              <w:spacing w:line="264" w:lineRule="auto"/>
+              <w:ind w:firstLine="0"/>
+              <w:contextualSpacing/>
+              <w:jc w:val="center"/>
+              <w:rPr>
+                <w:rFonts w:eastAsia="Arial" w:cs="Times New Roman"/>
+                <w:kern w:val="2"/>
+                <w:sz w:val="28"/>
+                <w:szCs w:val="28"/>
+                <w:lang w:val="en-US"/>
+              </w:rPr>
+            </w:pPr>
+            <w:r>
+              <w:rPr>
+                <w:rFonts w:eastAsia="Arial" w:cs="Times New Roman"/>
+                <w:kern w:val="2"/>
+                <w:sz w:val="28"/>
+                <w:szCs w:val="28"/>
+                <w:lang w:val="en-US"/>
+              </w:rPr>
+              <w:t>20%</w:t>
             </w:r>
           </w:p>
         </w:tc>
@@ -3434,7 +3635,7 @@
                 <w:noProof/>
                 <w:webHidden/>
               </w:rPr>
-              <w:t>5</w:t>
+              <w:t>6</w:t>
             </w:r>
             <w:r>
               <w:rPr>
@@ -3534,7 +3735,7 @@
                 <w:noProof/>
                 <w:webHidden/>
               </w:rPr>
-              <w:t>5</w:t>
+              <w:t>6</w:t>
             </w:r>
             <w:r>
               <w:rPr>
@@ -3647,7 +3848,7 @@
                 <w:noProof/>
                 <w:webHidden/>
               </w:rPr>
-              <w:t>5</w:t>
+              <w:t>6</w:t>
             </w:r>
             <w:r>
               <w:rPr>
@@ -3750,7 +3951,7 @@
                 <w:noProof/>
                 <w:webHidden/>
               </w:rPr>
-              <w:t>5</w:t>
+              <w:t>6</w:t>
             </w:r>
             <w:r>
               <w:rPr>
@@ -3853,7 +4054,7 @@
                 <w:noProof/>
                 <w:webHidden/>
               </w:rPr>
-              <w:t>6</w:t>
+              <w:t>7</w:t>
             </w:r>
             <w:r>
               <w:rPr>
@@ -3956,7 +4157,7 @@
                 <w:noProof/>
                 <w:webHidden/>
               </w:rPr>
-              <w:t>8</w:t>
+              <w:t>9</w:t>
             </w:r>
             <w:r>
               <w:rPr>
@@ -4500,6 +4701,25 @@
       <w:pPr>
         <w:pStyle w:val="ListParagraph"/>
         <w:numPr>
+          <w:ilvl w:val="0"/>
+          <w:numId w:val="25"/>
+        </w:numPr>
+        <w:ind w:left="648"/>
+        <w:rPr>
+          <w:lang w:val="en-US"/>
+        </w:rPr>
+      </w:pPr>
+      <w:r>
+        <w:rPr>
+          <w:lang w:val="en-US"/>
+        </w:rPr>
+        <w:t>Ngoài ra còn có một số Packet cài thêm từ bên ngoài</w:t>
+      </w:r>
+    </w:p>
+    <w:p>
+      <w:pPr>
+        <w:pStyle w:val="ListParagraph"/>
+        <w:numPr>
           <w:ilvl w:val="1"/>
           <w:numId w:val="23"/>
         </w:numPr>
@@ -4645,6 +4865,31 @@
           <w:lang w:val="en-US"/>
         </w:rPr>
         <w:t>Phần Model kết hợp với Entity Framework sẽ cực kỳ mạnh mẽ trong việc truy vấn cũng như kết hợp với phân lớp phía trên, chưa kể nếu như trong Database có gì cập nhật thì chỉ cần một vài thao tác cũng có thể update thành công cũng như là không phải tạo Connection thủ công như phương pháp cũ nữa.</w:t>
+      </w:r>
+    </w:p>
+    <w:p>
+      <w:pPr>
+        <w:rPr>
+          <w:lang w:val="en-US"/>
+        </w:rPr>
+      </w:pPr>
+      <w:r>
+        <w:rPr>
+          <w:lang w:val="en-US"/>
+        </w:rPr>
+        <w:t>Chưa kể đến việc khi ta sử dụng được EF thì sẽ khắc phục được nhược điểm chí tử của lỗ hổng bảo mật SQL Injection do quá trình dùng các câu truy vấn SQL bằng string</w:t>
+      </w:r>
+      <w:r>
+        <w:rPr>
+          <w:lang w:val="en-US"/>
+        </w:rPr>
+        <w:t>. Cụ thể, EF sẽ sử dụng kết hợp với Linq qua đó đưa người dùng tìm đến đúng đích, đúng dữ liệu</w:t>
+      </w:r>
+      <w:r>
+        <w:rPr>
+          <w:lang w:val="en-US"/>
+        </w:rPr>
+        <w:t xml:space="preserve"> mà không có hơn. Một phần cũng hạn chế được sự tấn công của các đối tượng khả khi vào hệ thống.</w:t>
       </w:r>
     </w:p>
     <w:p>
@@ -5446,7 +5691,33 @@
           <w:sz w:val="26"/>
           <w:szCs w:val="26"/>
         </w:rPr>
-        <w:t>, tên NV, ngày sinh, giới tính, địa chỉ, điện thoại)</w:t>
+        <w:t>, tên NV, ngày sinh, giới tính, địa chỉ, điện thoại</w:t>
+      </w:r>
+      <w:r>
+        <w:rPr>
+          <w:color w:val="000000"/>
+          <w:sz w:val="26"/>
+          <w:szCs w:val="26"/>
+          <w:lang w:val="en-US"/>
+        </w:rPr>
+        <w:t xml:space="preserve">, </w:t>
+      </w:r>
+      <w:r>
+        <w:rPr>
+          <w:color w:val="000000"/>
+          <w:sz w:val="26"/>
+          <w:szCs w:val="26"/>
+          <w:lang w:val="en-US"/>
+        </w:rPr>
+        <w:t>mật khẩu</w:t>
+      </w:r>
+      <w:r>
+        <w:rPr>
+          <w:color w:val="000000"/>
+          <w:sz w:val="26"/>
+          <w:szCs w:val="26"/>
+        </w:rPr>
+        <w:t>)</w:t>
       </w:r>
     </w:p>
     <w:p>
@@ -6777,15 +7048,85 @@
         </w:rPr>
         <w:t>Mã khách)</w:t>
       </w:r>
-      <w:r>
-        <w:rPr>
-          <w:b/>
-          <w:bCs/>
-          <w:color w:val="FF0000"/>
-          <w:sz w:val="26"/>
-          <w:szCs w:val="26"/>
-        </w:rPr>
-        <w:t> </w:t>
+    </w:p>
+    <w:p>
+      <w:pPr>
+        <w:rPr>
+          <w:lang w:val="en-US"/>
+        </w:rPr>
+      </w:pPr>
+      <w:r>
+        <w:rPr>
+          <w:lang w:val="en-US"/>
+        </w:rPr>
+        <w:t xml:space="preserve">Để đảm bảo vấn đề bảo mật, không cho nhân viên khác xem được thông tin </w:t>
+      </w:r>
+      <w:r>
+        <w:rPr>
+          <w:lang w:val="en-US"/>
+        </w:rPr>
+        <w:t>tài khoản và mật khẩu</w:t>
+      </w:r>
+      <w:r>
+        <w:rPr>
+          <w:lang w:val="en-US"/>
+        </w:rPr>
+        <w:t xml:space="preserve">. Nhóm sẽ tách </w:t>
+      </w:r>
+      <w:r>
+        <w:rPr>
+          <w:lang w:val="en-US"/>
+        </w:rPr>
+        <w:t>trường thuộc</w:t>
+      </w:r>
+      <w:r>
+        <w:rPr>
+          <w:lang w:val="en-US"/>
+        </w:rPr>
+        <w:t xml:space="preserve"> bảng nhân viên thành một bảng riêng biệt là LoginAccount</w:t>
+      </w:r>
+      <w:r>
+        <w:rPr>
+          <w:lang w:val="en-US"/>
+        </w:rPr>
+        <w:t>.</w:t>
+      </w:r>
+    </w:p>
+    <w:p>
+      <w:pPr>
+        <w:pStyle w:val="ListParagraph"/>
+        <w:numPr>
+          <w:ilvl w:val="0"/>
+          <w:numId w:val="38"/>
+        </w:numPr>
+        <w:rPr>
+          <w:lang w:val="en-US"/>
+        </w:rPr>
+      </w:pPr>
+      <w:r>
+        <w:rPr>
+          <w:lang w:val="en-US"/>
+        </w:rPr>
+        <w:t>LoginAccount(</w:t>
+      </w:r>
+      <w:r>
+        <w:rPr>
+          <w:u w:val="single"/>
+          <w:lang w:val="en-US"/>
+        </w:rPr>
+        <w:t>Mã NV</w:t>
+      </w:r>
+      <w:r>
+        <w:rPr>
+          <w:lang w:val="en-US"/>
+        </w:rPr>
+        <w:t xml:space="preserve"> , mật khẩu)</w:t>
+      </w:r>
+      <w:r>
+        <w:rPr>
+          <w:lang w:val="en-US"/>
+        </w:rPr>
+        <w:t xml:space="preserve"> </w:t>
       </w:r>
     </w:p>
     <w:p>
@@ -7282,6 +7623,7 @@
           <w:sz w:val="26"/>
           <w:szCs w:val="26"/>
         </w:rPr>
+        <w:lastRenderedPageBreak/>
         <w:t>Bàn phím (</w:t>
       </w:r>
       <w:r>
@@ -7408,7 +7750,6 @@
           <w:sz w:val="26"/>
           <w:szCs w:val="26"/>
         </w:rPr>
-        <w:lastRenderedPageBreak/>
         <w:t>Máy vi tính (</w:t>
       </w:r>
       <w:r>
@@ -7789,8 +8130,9 @@
           <w:color w:val="000000"/>
           <w:sz w:val="26"/>
           <w:szCs w:val="26"/>
-        </w:rPr>
-        <w:t>Khách hàng (</w:t>
+          <w:lang w:val="en-US"/>
+        </w:rPr>
+        <w:t>LoginAccount(</w:t>
       </w:r>
       <w:r>
         <w:rPr>
@@ -7798,16 +8140,46 @@
           <w:sz w:val="26"/>
           <w:szCs w:val="26"/>
           <w:u w:val="single"/>
-        </w:rPr>
-        <w:t>Mã khách</w:t>
-      </w:r>
-      <w:r>
-        <w:rPr>
-          <w:color w:val="000000"/>
-          <w:sz w:val="26"/>
-          <w:szCs w:val="26"/>
-        </w:rPr>
-        <w:t>, tên khách, địa chỉ, điện thoại)</w:t>
+          <w:lang w:val="en-US"/>
+        </w:rPr>
+        <w:t>Mã NV</w:t>
+      </w:r>
+      <w:r>
+        <w:rPr>
+          <w:color w:val="000000"/>
+          <w:sz w:val="26"/>
+          <w:szCs w:val="26"/>
+          <w:u w:val="single"/>
+          <w:lang w:val="en-US"/>
+        </w:rPr>
+        <w:t>,</w:t>
+      </w:r>
+      <w:r>
+        <w:rPr>
+          <w:color w:val="000000"/>
+          <w:sz w:val="26"/>
+          <w:szCs w:val="26"/>
+          <w:lang w:val="en-US"/>
+        </w:rPr>
+        <w:t xml:space="preserve"> </w:t>
+      </w:r>
+      <w:r>
+        <w:rPr>
+          <w:color w:val="000000"/>
+          <w:sz w:val="26"/>
+          <w:szCs w:val="26"/>
+          <w:lang w:val="en-US"/>
+        </w:rPr>
+        <w:t>m</w:t>
+      </w:r>
+      <w:r>
+        <w:rPr>
+          <w:color w:val="000000"/>
+          <w:sz w:val="26"/>
+          <w:szCs w:val="26"/>
+          <w:lang w:val="en-US"/>
+        </w:rPr>
+        <w:t>ật khẩu)</w:t>
       </w:r>
     </w:p>
     <w:p>
@@ -7832,7 +8204,7 @@
           <w:sz w:val="26"/>
           <w:szCs w:val="26"/>
         </w:rPr>
-        <w:t xml:space="preserve">Hóa đơn nhập( </w:t>
+        <w:t>Khách hàng (</w:t>
       </w:r>
       <w:r>
         <w:rPr>
@@ -7841,49 +8213,15 @@
           <w:szCs w:val="26"/>
           <w:u w:val="single"/>
         </w:rPr>
-        <w:t>Mã HĐN</w:t>
-      </w:r>
-      <w:r>
-        <w:rPr>
-          <w:color w:val="000000"/>
-          <w:sz w:val="26"/>
-          <w:szCs w:val="26"/>
-        </w:rPr>
-        <w:t xml:space="preserve">, ngày nhập, tổng tiền,  </w:t>
-      </w:r>
-      <w:r>
-        <w:rPr>
-          <w:color w:val="000000"/>
-          <w:sz w:val="26"/>
-          <w:szCs w:val="26"/>
-          <w:u w:val="single"/>
-        </w:rPr>
-        <w:t>Mã NV</w:t>
-      </w:r>
-      <w:r>
-        <w:rPr>
-          <w:color w:val="000000"/>
-          <w:sz w:val="26"/>
-          <w:szCs w:val="26"/>
-        </w:rPr>
-        <w:t xml:space="preserve">, </w:t>
-      </w:r>
-      <w:r>
-        <w:rPr>
-          <w:color w:val="000000"/>
-          <w:sz w:val="26"/>
-          <w:szCs w:val="26"/>
-          <w:u w:val="single"/>
-        </w:rPr>
-        <w:t>MaNCC</w:t>
-      </w:r>
-      <w:r>
-        <w:rPr>
-          <w:color w:val="000000"/>
-          <w:sz w:val="26"/>
-          <w:szCs w:val="26"/>
-        </w:rPr>
-        <w:t>) </w:t>
+        <w:t>Mã khách</w:t>
+      </w:r>
+      <w:r>
+        <w:rPr>
+          <w:color w:val="000000"/>
+          <w:sz w:val="26"/>
+          <w:szCs w:val="26"/>
+        </w:rPr>
+        <w:t>, tên khách, địa chỉ, điện thoại)</w:t>
       </w:r>
     </w:p>
     <w:p>
@@ -7908,7 +8246,7 @@
           <w:sz w:val="26"/>
           <w:szCs w:val="26"/>
         </w:rPr>
-        <w:t>Chi tiết HDN (</w:t>
+        <w:t xml:space="preserve">Hóa đơn nhập( </w:t>
       </w:r>
       <w:r>
         <w:rPr>
@@ -7917,7 +8255,24 @@
           <w:szCs w:val="26"/>
           <w:u w:val="single"/>
         </w:rPr>
-        <w:t>Mã máy vi tính</w:t>
+        <w:t>Mã HĐN</w:t>
+      </w:r>
+      <w:r>
+        <w:rPr>
+          <w:color w:val="000000"/>
+          <w:sz w:val="26"/>
+          <w:szCs w:val="26"/>
+        </w:rPr>
+        <w:t xml:space="preserve">, ngày nhập, tổng tiền,  </w:t>
+      </w:r>
+      <w:r>
+        <w:rPr>
+          <w:color w:val="000000"/>
+          <w:sz w:val="26"/>
+          <w:szCs w:val="26"/>
+          <w:u w:val="single"/>
+        </w:rPr>
+        <w:t>Mã NV</w:t>
       </w:r>
       <w:r>
         <w:rPr>
@@ -7934,15 +8289,15 @@
           <w:szCs w:val="26"/>
           <w:u w:val="single"/>
         </w:rPr>
-        <w:t>Mã HĐN</w:t>
-      </w:r>
-      <w:r>
-        <w:rPr>
-          <w:color w:val="000000"/>
-          <w:sz w:val="26"/>
-          <w:szCs w:val="26"/>
-        </w:rPr>
-        <w:t>,  số lượng, đơn giá)</w:t>
+        <w:t>MaNCC</w:t>
+      </w:r>
+      <w:r>
+        <w:rPr>
+          <w:color w:val="000000"/>
+          <w:sz w:val="26"/>
+          <w:szCs w:val="26"/>
+        </w:rPr>
+        <w:t>) </w:t>
       </w:r>
     </w:p>
     <w:p>
@@ -7967,6 +8322,65 @@
           <w:sz w:val="26"/>
           <w:szCs w:val="26"/>
         </w:rPr>
+        <w:t>Chi tiết HDN (</w:t>
+      </w:r>
+      <w:r>
+        <w:rPr>
+          <w:color w:val="000000"/>
+          <w:sz w:val="26"/>
+          <w:szCs w:val="26"/>
+          <w:u w:val="single"/>
+        </w:rPr>
+        <w:t>Mã máy vi tính</w:t>
+      </w:r>
+      <w:r>
+        <w:rPr>
+          <w:color w:val="000000"/>
+          <w:sz w:val="26"/>
+          <w:szCs w:val="26"/>
+        </w:rPr>
+        <w:t xml:space="preserve">, </w:t>
+      </w:r>
+      <w:r>
+        <w:rPr>
+          <w:color w:val="000000"/>
+          <w:sz w:val="26"/>
+          <w:szCs w:val="26"/>
+          <w:u w:val="single"/>
+        </w:rPr>
+        <w:t>Mã HĐN</w:t>
+      </w:r>
+      <w:r>
+        <w:rPr>
+          <w:color w:val="000000"/>
+          <w:sz w:val="26"/>
+          <w:szCs w:val="26"/>
+        </w:rPr>
+        <w:t>,  số lượng, đơn giá)</w:t>
+      </w:r>
+    </w:p>
+    <w:p>
+      <w:pPr>
+        <w:pStyle w:val="NormalWeb"/>
+        <w:numPr>
+          <w:ilvl w:val="0"/>
+          <w:numId w:val="39"/>
+        </w:numPr>
+        <w:spacing w:before="120" w:beforeAutospacing="0" w:after="120" w:afterAutospacing="0" w:line="360" w:lineRule="auto"/>
+        <w:ind w:left="360" w:firstLine="0"/>
+        <w:textAlignment w:val="baseline"/>
+        <w:rPr>
+          <w:color w:val="000000"/>
+          <w:sz w:val="26"/>
+          <w:szCs w:val="26"/>
+        </w:rPr>
+      </w:pPr>
+      <w:r>
+        <w:rPr>
+          <w:color w:val="000000"/>
+          <w:sz w:val="26"/>
+          <w:szCs w:val="26"/>
+        </w:rPr>
         <w:t>Hóa đơn bán (</w:t>
       </w:r>
       <w:r>
@@ -8019,16 +8433,6 @@
           <w:szCs w:val="26"/>
         </w:rPr>
         <w:t>)</w:t>
-      </w:r>
-      <w:r>
-        <w:rPr>
-          <w:b/>
-          <w:bCs/>
-          <w:color w:val="FF0000"/>
-          <w:sz w:val="26"/>
-          <w:szCs w:val="26"/>
-        </w:rPr>
-        <w:t> </w:t>
       </w:r>
     </w:p>
     <w:p>
@@ -8578,6 +8982,7 @@
       </w:pPr>
       <w:r>
         <w:rPr>
+          <w:noProof/>
           <w:lang w:val="en-US"/>
         </w:rPr>
         <w:drawing>
@@ -8970,6 +9375,7 @@
       </w:pPr>
       <w:r>
         <w:rPr>
+          <w:noProof/>
           <w:lang w:val="en-US"/>
         </w:rPr>
         <w:lastRenderedPageBreak/>
@@ -9100,6 +9506,7 @@
       </w:pPr>
       <w:r>
         <w:rPr>
+          <w:noProof/>
           <w:lang w:val="en-US"/>
         </w:rPr>
         <w:lastRenderedPageBreak/>
@@ -9287,6 +9694,7 @@
       </w:pPr>
       <w:r>
         <w:rPr>
+          <w:noProof/>
           <w:lang w:val="en-US"/>
         </w:rPr>
         <w:lastRenderedPageBreak/>
@@ -9559,6 +9967,7 @@
       </w:pPr>
       <w:r>
         <w:rPr>
+          <w:noProof/>
           <w:lang w:val="en-US"/>
         </w:rPr>
         <w:drawing>
@@ -9805,6 +10214,7 @@
       </w:pPr>
       <w:r>
         <w:rPr>
+          <w:noProof/>
           <w:lang w:val="en-US"/>
         </w:rPr>
         <w:drawing>
@@ -9964,15 +10374,1161 @@
     <w:p>
       <w:pPr>
         <w:pStyle w:val="ListParagraph"/>
-        <w:ind w:left="0" w:firstLine="0"/>
-        <w:outlineLvl w:val="2"/>
-        <w:rPr>
-          <w:lang w:val="en-US"/>
-        </w:rPr>
-      </w:pPr>
+        <w:numPr>
+          <w:ilvl w:val="3"/>
+          <w:numId w:val="28"/>
+        </w:numPr>
+        <w:rPr>
+          <w:lang w:val="en-US"/>
+        </w:rPr>
+      </w:pPr>
+      <w:r>
+        <w:rPr>
+          <w:lang w:val="en-US"/>
+        </w:rPr>
+        <w:t>Chuyển cả Project</w:t>
+      </w:r>
+    </w:p>
+    <w:p>
+      <w:pPr>
+        <w:rPr>
+          <w:lang w:val="en-US"/>
+        </w:rPr>
+      </w:pPr>
+      <w:r>
+        <w:rPr>
+          <w:lang w:val="en-US"/>
+        </w:rPr>
+        <w:t xml:space="preserve">Để chuyển cả Project cho các thành viên trong nhóm, nhóm mình quyết định sử dụng các công cụ quản lý phiên bản là Git </w:t>
+      </w:r>
+      <w:r>
+        <w:rPr>
+          <w:lang w:val="en-US"/>
+        </w:rPr>
+        <w:t>và kho lưu trữ mã nguồn Github. Cách sử dụng Github và Git thì có lẽ các bạn sẽ biết</w:t>
+      </w:r>
+      <w:r>
+        <w:rPr>
+          <w:lang w:val="en-US"/>
+        </w:rPr>
+        <w:t xml:space="preserve"> rồi nên mình sẽ không nhắc tới trong bài này. Nếu các bạn chưa biết thì các bạn có thể xem </w:t>
+      </w:r>
+      <w:hyperlink r:id="rId19" w:history="1">
+        <w:r>
+          <w:rPr>
+            <w:rStyle w:val="Hyperlink"/>
+            <w:lang w:val="en-US"/>
+          </w:rPr>
+          <w:t>tại đây!</w:t>
+        </w:r>
+      </w:hyperlink>
+      <w:r>
+        <w:rPr>
+          <w:lang w:val="en-US"/>
+        </w:rPr>
+        <w:t xml:space="preserve"> </w:t>
+      </w:r>
+    </w:p>
+    <w:p>
+      <w:pPr>
+        <w:pStyle w:val="ListParagraph"/>
+        <w:numPr>
+          <w:ilvl w:val="3"/>
+          <w:numId w:val="28"/>
+        </w:numPr>
+        <w:rPr>
+          <w:lang w:val="en-US"/>
+        </w:rPr>
+      </w:pPr>
+      <w:r>
+        <w:rPr>
+          <w:lang w:val="en-US"/>
+        </w:rPr>
+        <w:t>Chuyển đổi EntityFrameWork</w:t>
+      </w:r>
+    </w:p>
+    <w:p>
+      <w:pPr>
+        <w:rPr>
+          <w:lang w:val="en-US"/>
+        </w:rPr>
+      </w:pPr>
+      <w:r>
+        <w:rPr>
+          <w:lang w:val="en-US"/>
+        </w:rPr>
+        <w:t xml:space="preserve">Nếu như bạn Clone Repository từ Github về thì chắc chắn các bạn sẽ không chạy được đâu, bởi vì đơn giản là Project này đang được thiết lập cho Database của </w:t>
+      </w:r>
+      <w:r>
+        <w:rPr>
+          <w:lang w:val="en-US"/>
+        </w:rPr>
+        <w:t>các thành viên trong nhóm bạn chứ không phải là thiết lập cho máy của bạn, nếu bạn Clone lần đầu thì đây là giải pháp cho bạn để có thể chạy chương trình trên máy của mình một cách đơn giản nhất.</w:t>
+      </w:r>
+    </w:p>
+    <w:p>
+      <w:pPr>
+        <w:pStyle w:val="ListParagraph"/>
+        <w:numPr>
+          <w:ilvl w:val="1"/>
+          <w:numId w:val="39"/>
+        </w:numPr>
+        <w:rPr>
+          <w:lang w:val="en-US"/>
+        </w:rPr>
+      </w:pPr>
+      <w:r>
+        <w:rPr>
+          <w:lang w:val="en-US"/>
+        </w:rPr>
+        <w:t>Bước 1: Cài đặt Database tại máy của mình.</w:t>
+      </w:r>
+      <w:r>
+        <w:rPr>
+          <w:lang w:val="en-US"/>
+        </w:rPr>
+        <w:t xml:space="preserve"> Đây là phần mà khi học trên lớp ai cũng phải biết mình sẽ không nhắc lại</w:t>
+      </w:r>
+      <w:r>
+        <w:rPr>
+          <w:rStyle w:val="FootnoteReference"/>
+          <w:lang w:val="en-US"/>
+        </w:rPr>
+        <w:footnoteReference w:id="5"/>
+      </w:r>
+      <w:r>
+        <w:rPr>
+          <w:lang w:val="en-US"/>
+        </w:rPr>
+        <w:t>.</w:t>
+      </w:r>
+    </w:p>
+    <w:p>
+      <w:pPr>
+        <w:pStyle w:val="ListParagraph"/>
+        <w:numPr>
+          <w:ilvl w:val="1"/>
+          <w:numId w:val="39"/>
+        </w:numPr>
+        <w:rPr>
+          <w:lang w:val="en-US"/>
+        </w:rPr>
+      </w:pPr>
+      <w:r>
+        <w:rPr>
+          <w:lang w:val="en-US"/>
+        </w:rPr>
+        <w:t xml:space="preserve">Bước 2: </w:t>
+      </w:r>
+      <w:r>
+        <w:rPr>
+          <w:lang w:val="en-US"/>
+        </w:rPr>
+        <w:t>mở Project trong VS</w:t>
+      </w:r>
+      <w:r>
+        <w:rPr>
+          <w:rStyle w:val="FootnoteReference"/>
+          <w:lang w:val="en-US"/>
+        </w:rPr>
+        <w:footnoteReference w:id="6"/>
+      </w:r>
+      <w:r>
+        <w:rPr>
+          <w:lang w:val="en-US"/>
+        </w:rPr>
+        <w:t xml:space="preserve"> trên </w:t>
+      </w:r>
+      <w:r>
+        <w:rPr>
+          <w:lang w:val="en-US"/>
+        </w:rPr>
+        <w:t xml:space="preserve">máy local. </w:t>
+      </w:r>
+      <w:r>
+        <w:rPr>
+          <w:lang w:val="en-US"/>
+        </w:rPr>
+        <w:t>Trong cửa sổ Solution Explore tìm đến file App.Config</w:t>
+      </w:r>
+      <w:r>
+        <w:rPr>
+          <w:rStyle w:val="FootnoteReference"/>
+          <w:lang w:val="en-US"/>
+        </w:rPr>
+        <w:footnoteReference w:id="7"/>
+      </w:r>
+      <w:r>
+        <w:rPr>
+          <w:lang w:val="en-US"/>
+        </w:rPr>
+        <w:t>. Sau đó mở nó ra.</w:t>
+      </w:r>
+    </w:p>
+    <w:p>
+      <w:pPr>
+        <w:keepNext/>
+        <w:ind w:firstLine="0"/>
+        <w:jc w:val="center"/>
+      </w:pPr>
+      <w:r>
+        <w:rPr>
+          <w:noProof/>
+        </w:rPr>
+        <w:lastRenderedPageBreak/>
+        <w:drawing>
+          <wp:inline distT="0" distB="0" distL="0" distR="0" wp14:anchorId="3219A8FC" wp14:editId="1F3B5CAC">
+            <wp:extent cx="3532587" cy="4445391"/>
+            <wp:effectExtent l="0" t="0" r="0" b="0"/>
+            <wp:docPr id="1617331080" name="Picture 1"/>
+            <wp:cNvGraphicFramePr>
+              <a:graphicFrameLocks xmlns:a="http://schemas.openxmlformats.org/drawingml/2006/main" noChangeAspect="1"/>
+            </wp:cNvGraphicFramePr>
+            <a:graphic xmlns:a="http://schemas.openxmlformats.org/drawingml/2006/main">
+              <a:graphicData uri="http://schemas.openxmlformats.org/drawingml/2006/picture">
+                <pic:pic xmlns:pic="http://schemas.openxmlformats.org/drawingml/2006/picture">
+                  <pic:nvPicPr>
+                    <pic:cNvPr id="1617331080" name=""/>
+                    <pic:cNvPicPr/>
+                  </pic:nvPicPr>
+                  <pic:blipFill>
+                    <a:blip r:embed="rId20"/>
+                    <a:stretch>
+                      <a:fillRect/>
+                    </a:stretch>
+                  </pic:blipFill>
+                  <pic:spPr>
+                    <a:xfrm>
+                      <a:off x="0" y="0"/>
+                      <a:ext cx="3551874" cy="4469661"/>
+                    </a:xfrm>
+                    <a:prstGeom prst="rect">
+                      <a:avLst/>
+                    </a:prstGeom>
+                  </pic:spPr>
+                </pic:pic>
+              </a:graphicData>
+            </a:graphic>
+          </wp:inline>
+        </w:drawing>
+      </w:r>
+    </w:p>
+    <w:p>
+      <w:pPr>
+        <w:pStyle w:val="Caption"/>
+        <w:rPr>
+          <w:noProof/>
+          <w:lang w:val="en-US"/>
+        </w:rPr>
+      </w:pPr>
+      <w:r>
+        <w:t xml:space="preserve">Hình </w:t>
+      </w:r>
+      <w:r>
+        <w:fldChar w:fldCharType="begin"/>
+      </w:r>
+      <w:r>
+        <w:instrText xml:space="preserve"> SEQ Hình \* ARABIC </w:instrText>
+      </w:r>
+      <w:r>
+        <w:fldChar w:fldCharType="separate"/>
+      </w:r>
+      <w:r>
+        <w:rPr>
+          <w:noProof/>
+        </w:rPr>
+        <w:t>10</w:t>
+      </w:r>
+      <w:r>
+        <w:fldChar w:fldCharType="end"/>
+      </w:r>
+      <w:r>
+        <w:rPr>
+          <w:noProof/>
+          <w:lang w:val="en-US"/>
+        </w:rPr>
+        <w:t>: App</w:t>
+      </w:r>
+      <w:r>
+        <w:rPr>
+          <w:noProof/>
+          <w:lang w:val="en-US"/>
+        </w:rPr>
+        <w:t>.</w:t>
+      </w:r>
+      <w:r>
+        <w:rPr>
+          <w:noProof/>
+          <w:lang w:val="en-US"/>
+        </w:rPr>
+        <w:t xml:space="preserve">config trong </w:t>
+      </w:r>
+      <w:r>
+        <w:rPr>
+          <w:noProof/>
+          <w:lang w:val="en-US"/>
+        </w:rPr>
+        <w:t>S</w:t>
+      </w:r>
+      <w:r>
+        <w:rPr>
+          <w:noProof/>
+          <w:lang w:val="en-US"/>
+        </w:rPr>
+        <w:t xml:space="preserve">olution </w:t>
+      </w:r>
+      <w:r>
+        <w:rPr>
+          <w:noProof/>
+          <w:lang w:val="en-US"/>
+        </w:rPr>
+        <w:t>E</w:t>
+      </w:r>
+      <w:r>
+        <w:rPr>
+          <w:noProof/>
+          <w:lang w:val="en-US"/>
+        </w:rPr>
+        <w:t>xplore</w:t>
+      </w:r>
+    </w:p>
+    <w:p>
+      <w:pPr>
+        <w:pStyle w:val="ListParagraph"/>
+        <w:numPr>
+          <w:ilvl w:val="1"/>
+          <w:numId w:val="39"/>
+        </w:numPr>
+        <w:jc w:val="left"/>
+        <w:rPr>
+          <w:lang w:val="en-US"/>
+        </w:rPr>
+      </w:pPr>
+      <w:r>
+        <w:rPr>
+          <w:lang w:val="en-US"/>
+        </w:rPr>
+        <w:t>Bước 3: Nhìn xuống phía cuối File sẽ xuất hiện cặp thẻ &lt;connectionString&gt;&lt;/connectionString&gt;</w:t>
+      </w:r>
+      <w:r>
+        <w:rPr>
+          <w:lang w:val="en-US"/>
+        </w:rPr>
+        <w:t xml:space="preserve">. Chúng ta sẽ kéo thanh cuộn của trang sang phía bên phải. Tìm đến </w:t>
+      </w:r>
+      <w:r>
+        <w:rPr>
+          <w:lang w:val="en-US"/>
+        </w:rPr>
+        <w:t>đoạn data source =…</w:t>
+      </w:r>
+    </w:p>
+    <w:p>
+      <w:pPr>
+        <w:keepNext/>
+        <w:jc w:val="left"/>
+      </w:pPr>
+      <w:r>
+        <w:rPr>
+          <w:noProof/>
+          <w:lang w:val="en-US"/>
+        </w:rPr>
+        <w:drawing>
+          <wp:inline distT="0" distB="0" distL="0" distR="0" wp14:anchorId="0D47FA93" wp14:editId="72EF6066">
+            <wp:extent cx="5760720" cy="641350"/>
+            <wp:effectExtent l="0" t="0" r="0" b="6350"/>
+            <wp:docPr id="1746501904" name="Picture 1"/>
+            <wp:cNvGraphicFramePr>
+              <a:graphicFrameLocks xmlns:a="http://schemas.openxmlformats.org/drawingml/2006/main" noChangeAspect="1"/>
+            </wp:cNvGraphicFramePr>
+            <a:graphic xmlns:a="http://schemas.openxmlformats.org/drawingml/2006/main">
+              <a:graphicData uri="http://schemas.openxmlformats.org/drawingml/2006/picture">
+                <pic:pic xmlns:pic="http://schemas.openxmlformats.org/drawingml/2006/picture">
+                  <pic:nvPicPr>
+                    <pic:cNvPr id="1746501904" name=""/>
+                    <pic:cNvPicPr/>
+                  </pic:nvPicPr>
+                  <pic:blipFill>
+                    <a:blip r:embed="rId21"/>
+                    <a:stretch>
+                      <a:fillRect/>
+                    </a:stretch>
+                  </pic:blipFill>
+                  <pic:spPr>
+                    <a:xfrm>
+                      <a:off x="0" y="0"/>
+                      <a:ext cx="5760720" cy="641350"/>
+                    </a:xfrm>
+                    <a:prstGeom prst="rect">
+                      <a:avLst/>
+                    </a:prstGeom>
+                  </pic:spPr>
+                </pic:pic>
+              </a:graphicData>
+            </a:graphic>
+          </wp:inline>
+        </w:drawing>
+      </w:r>
+    </w:p>
+    <w:p>
+      <w:pPr>
+        <w:pStyle w:val="Caption"/>
+        <w:rPr>
+          <w:lang w:val="en-US"/>
+        </w:rPr>
+      </w:pPr>
+      <w:r>
+        <w:t xml:space="preserve">Hình </w:t>
+      </w:r>
+      <w:r>
+        <w:fldChar w:fldCharType="begin"/>
+      </w:r>
+      <w:r>
+        <w:instrText xml:space="preserve"> SEQ Hình \* ARABIC </w:instrText>
+      </w:r>
+      <w:r>
+        <w:fldChar w:fldCharType="separate"/>
+      </w:r>
+      <w:r>
+        <w:rPr>
+          <w:noProof/>
+        </w:rPr>
+        <w:t>11</w:t>
+      </w:r>
+      <w:r>
+        <w:fldChar w:fldCharType="end"/>
+      </w:r>
+      <w:r>
+        <w:rPr>
+          <w:lang w:val="en-US"/>
+        </w:rPr>
+        <w:t>:Đoạn code có chứa Data source</w:t>
+      </w:r>
+    </w:p>
+    <w:p>
+      <w:pPr>
+        <w:pStyle w:val="ListParagraph"/>
+        <w:numPr>
+          <w:ilvl w:val="1"/>
+          <w:numId w:val="39"/>
+        </w:numPr>
+        <w:rPr>
+          <w:lang w:val="en-US"/>
+        </w:rPr>
+      </w:pPr>
+      <w:r>
+        <w:rPr>
+          <w:lang w:val="en-US"/>
+        </w:rPr>
+        <w:t>Bước 4: Bật SSMS lên trong cửa sổ SSMS</w:t>
+      </w:r>
+      <w:r>
+        <w:rPr>
+          <w:rStyle w:val="FootnoteReference"/>
+          <w:lang w:val="en-US"/>
+        </w:rPr>
+        <w:footnoteReference w:id="8"/>
+      </w:r>
+      <w:r>
+        <w:rPr>
+          <w:lang w:val="en-US"/>
+        </w:rPr>
+        <w:t xml:space="preserve"> tại dòng Server name</w:t>
+      </w:r>
+      <w:r>
+        <w:rPr>
+          <w:lang w:val="en-US"/>
+        </w:rPr>
+        <w:t>. Các bạn hãy copy đoạn text này của mình rồi sau đó paste vào phần data source trong File App.config vừa tìm là đã hoàn thành.</w:t>
+      </w:r>
+    </w:p>
+    <w:p>
+      <w:pPr>
+        <w:keepNext/>
+        <w:ind w:firstLine="0"/>
+      </w:pPr>
+      <w:r>
+        <w:rPr>
+          <w:noProof/>
+          <w:lang w:val="en-US"/>
+        </w:rPr>
+        <w:lastRenderedPageBreak/>
+        <w:drawing>
+          <wp:inline distT="0" distB="0" distL="0" distR="0" wp14:anchorId="0368746B" wp14:editId="41E1B0B2">
+            <wp:extent cx="5760720" cy="970915"/>
+            <wp:effectExtent l="0" t="0" r="0" b="635"/>
+            <wp:docPr id="1834541301" name="Picture 1"/>
+            <wp:cNvGraphicFramePr>
+              <a:graphicFrameLocks xmlns:a="http://schemas.openxmlformats.org/drawingml/2006/main" noChangeAspect="1"/>
+            </wp:cNvGraphicFramePr>
+            <a:graphic xmlns:a="http://schemas.openxmlformats.org/drawingml/2006/main">
+              <a:graphicData uri="http://schemas.openxmlformats.org/drawingml/2006/picture">
+                <pic:pic xmlns:pic="http://schemas.openxmlformats.org/drawingml/2006/picture">
+                  <pic:nvPicPr>
+                    <pic:cNvPr id="1834541301" name=""/>
+                    <pic:cNvPicPr/>
+                  </pic:nvPicPr>
+                  <pic:blipFill>
+                    <a:blip r:embed="rId22"/>
+                    <a:stretch>
+                      <a:fillRect/>
+                    </a:stretch>
+                  </pic:blipFill>
+                  <pic:spPr>
+                    <a:xfrm>
+                      <a:off x="0" y="0"/>
+                      <a:ext cx="5760720" cy="970915"/>
+                    </a:xfrm>
+                    <a:prstGeom prst="rect">
+                      <a:avLst/>
+                    </a:prstGeom>
+                  </pic:spPr>
+                </pic:pic>
+              </a:graphicData>
+            </a:graphic>
+          </wp:inline>
+        </w:drawing>
+      </w:r>
+    </w:p>
+    <w:p>
+      <w:pPr>
+        <w:pStyle w:val="Caption"/>
+        <w:rPr>
+          <w:lang w:val="en-US"/>
+        </w:rPr>
+      </w:pPr>
+      <w:r>
+        <w:t xml:space="preserve">Hình </w:t>
+      </w:r>
+      <w:r>
+        <w:fldChar w:fldCharType="begin"/>
+      </w:r>
+      <w:r>
+        <w:instrText xml:space="preserve"> SEQ Hình \* ARABIC </w:instrText>
+      </w:r>
+      <w:r>
+        <w:fldChar w:fldCharType="separate"/>
+      </w:r>
+      <w:r>
+        <w:rPr>
+          <w:noProof/>
+        </w:rPr>
+        <w:t>12</w:t>
+      </w:r>
+      <w:r>
+        <w:fldChar w:fldCharType="end"/>
+      </w:r>
+      <w:r>
+        <w:rPr>
+          <w:lang w:val="en-US"/>
+        </w:rPr>
+        <w:t>: Tên server trong SSMS</w:t>
+      </w:r>
+    </w:p>
+    <w:p>
+      <w:pPr>
+        <w:pStyle w:val="ListParagraph"/>
+        <w:numPr>
+          <w:ilvl w:val="3"/>
+          <w:numId w:val="28"/>
+        </w:numPr>
+        <w:rPr>
+          <w:lang w:val="en-US"/>
+        </w:rPr>
+      </w:pPr>
+      <w:r>
+        <w:rPr>
+          <w:lang w:val="en-US"/>
+        </w:rPr>
+        <w:t xml:space="preserve">Cách gộp Form của các thành viên khác vào </w:t>
+      </w:r>
+      <w:r>
+        <w:rPr>
+          <w:lang w:val="en-US"/>
+        </w:rPr>
+        <w:t>Project của mình.</w:t>
+      </w:r>
+    </w:p>
+    <w:p>
+      <w:pPr>
+        <w:rPr>
+          <w:lang w:val="en-US"/>
+        </w:rPr>
+      </w:pPr>
+      <w:r>
+        <w:rPr>
+          <w:lang w:val="en-US"/>
+        </w:rPr>
+        <w:t>Nếu các bạn gặp phải lỗi liên quan đến Github mà không biết cách khắc phục thì bạn có thể sử dụng phương pháp thủ công là gửi File</w:t>
+      </w:r>
+      <w:r>
+        <w:rPr>
+          <w:lang w:val="en-US"/>
+        </w:rPr>
+        <w:t xml:space="preserve"> zip Project</w:t>
+      </w:r>
+      <w:r>
+        <w:rPr>
+          <w:lang w:val="en-US"/>
+        </w:rPr>
+        <w:t xml:space="preserve"> trực tiếp cho nhau</w:t>
+      </w:r>
+      <w:r>
+        <w:rPr>
+          <w:lang w:val="en-US"/>
+        </w:rPr>
+        <w:t xml:space="preserve">. Tuy nhiên cần phải chú ý, VS chỉ hỗ trợ copy theo kiểu chỉ định tức là nếu bạn copy Form </w:t>
+      </w:r>
+      <w:r>
+        <w:rPr>
+          <w:lang w:val="en-US"/>
+        </w:rPr>
+        <w:t xml:space="preserve">(theo cách thông thường) </w:t>
+      </w:r>
+      <w:r>
+        <w:rPr>
+          <w:lang w:val="en-US"/>
+        </w:rPr>
+        <w:t>thì sẽ không copy được file thiết kế</w:t>
+      </w:r>
+      <w:r>
+        <w:rPr>
+          <w:lang w:val="en-US"/>
+        </w:rPr>
+        <w:t>. Để thực hiện quá trình Copy thì các bạn hãy làm theo các bước sau:</w:t>
+      </w:r>
+    </w:p>
+    <w:p>
+      <w:pPr>
+        <w:pStyle w:val="ListParagraph"/>
+        <w:numPr>
+          <w:ilvl w:val="1"/>
+          <w:numId w:val="39"/>
+        </w:numPr>
+        <w:rPr>
+          <w:lang w:val="en-US"/>
+        </w:rPr>
+      </w:pPr>
+      <w:r>
+        <w:rPr>
+          <w:lang w:val="en-US"/>
+        </w:rPr>
+        <w:t>Bước 1: Mở Project trên máy của bạn. Trong cửa sổ Solution Explore, tìm đến thư mục View (vì mình xây dựng dự án theo MVP nên Form sẽ được lưu tại đây).</w:t>
+      </w:r>
+      <w:r>
+        <w:rPr>
+          <w:lang w:val="en-US"/>
+        </w:rPr>
+        <w:t xml:space="preserve"> Nhấn phải chuột chọn Add </w:t>
+      </w:r>
+      <w:r>
+        <w:rPr>
+          <w:lang w:val="en-US"/>
+        </w:rPr>
+        <w:t xml:space="preserve">=&gt; </w:t>
+      </w:r>
+      <w:r>
+        <w:rPr>
+          <w:lang w:val="en-US"/>
+        </w:rPr>
+        <w:t>Exis</w:t>
+      </w:r>
+      <w:r>
+        <w:rPr>
+          <w:lang w:val="en-US"/>
+        </w:rPr>
+        <w:t>ting Item.</w:t>
+      </w:r>
+    </w:p>
+    <w:p>
+      <w:pPr>
+        <w:keepNext/>
+        <w:ind w:firstLine="0"/>
+        <w:jc w:val="center"/>
+      </w:pPr>
+      <w:r>
+        <w:rPr>
+          <w:noProof/>
+          <w:lang w:val="en-US"/>
+        </w:rPr>
+        <w:drawing>
+          <wp:inline distT="0" distB="0" distL="0" distR="0" wp14:anchorId="15EDE68C" wp14:editId="10F3AED1">
+            <wp:extent cx="5760720" cy="3013710"/>
+            <wp:effectExtent l="0" t="0" r="0" b="0"/>
+            <wp:docPr id="1190293772" name="Picture 1" descr="A screenshot of a computer&#10;&#10;Description automatically generated"/>
+            <wp:cNvGraphicFramePr>
+              <a:graphicFrameLocks xmlns:a="http://schemas.openxmlformats.org/drawingml/2006/main" noChangeAspect="1"/>
+            </wp:cNvGraphicFramePr>
+            <a:graphic xmlns:a="http://schemas.openxmlformats.org/drawingml/2006/main">
+              <a:graphicData uri="http://schemas.openxmlformats.org/drawingml/2006/picture">
+                <pic:pic xmlns:pic="http://schemas.openxmlformats.org/drawingml/2006/picture">
+                  <pic:nvPicPr>
+                    <pic:cNvPr id="1190293772" name="Picture 1" descr="A screenshot of a computer&#10;&#10;Description automatically generated"/>
+                    <pic:cNvPicPr/>
+                  </pic:nvPicPr>
+                  <pic:blipFill>
+                    <a:blip r:embed="rId23"/>
+                    <a:stretch>
+                      <a:fillRect/>
+                    </a:stretch>
+                  </pic:blipFill>
+                  <pic:spPr>
+                    <a:xfrm>
+                      <a:off x="0" y="0"/>
+                      <a:ext cx="5760720" cy="3013710"/>
+                    </a:xfrm>
+                    <a:prstGeom prst="rect">
+                      <a:avLst/>
+                    </a:prstGeom>
+                  </pic:spPr>
+                </pic:pic>
+              </a:graphicData>
+            </a:graphic>
+          </wp:inline>
+        </w:drawing>
+      </w:r>
+    </w:p>
+    <w:p>
+      <w:pPr>
+        <w:pStyle w:val="Caption"/>
+        <w:rPr>
+          <w:lang w:val="en-US"/>
+        </w:rPr>
+      </w:pPr>
+      <w:r>
+        <w:t xml:space="preserve">Hình </w:t>
+      </w:r>
+      <w:r>
+        <w:fldChar w:fldCharType="begin"/>
+      </w:r>
+      <w:r>
+        <w:instrText xml:space="preserve"> SEQ Hình \* ARABIC </w:instrText>
+      </w:r>
+      <w:r>
+        <w:fldChar w:fldCharType="separate"/>
+      </w:r>
+      <w:r>
+        <w:rPr>
+          <w:noProof/>
+        </w:rPr>
+        <w:t>13</w:t>
+      </w:r>
+      <w:r>
+        <w:fldChar w:fldCharType="end"/>
+      </w:r>
+      <w:r>
+        <w:rPr>
+          <w:lang w:val="en-US"/>
+        </w:rPr>
+        <w:t xml:space="preserve"> :Thêm Item đã tồn tại</w:t>
+      </w:r>
+    </w:p>
+    <w:p>
+      <w:pPr>
+        <w:pStyle w:val="ListParagraph"/>
+        <w:numPr>
+          <w:ilvl w:val="1"/>
+          <w:numId w:val="39"/>
+        </w:numPr>
+        <w:rPr>
+          <w:lang w:val="en-US"/>
+        </w:rPr>
+      </w:pPr>
+      <w:r>
+        <w:rPr>
+          <w:lang w:val="en-US"/>
+        </w:rPr>
+        <w:t xml:space="preserve">Bước 2: </w:t>
+      </w:r>
+      <w:r>
+        <w:rPr>
+          <w:lang w:val="en-US"/>
+        </w:rPr>
+        <w:t>Tìm đến thư mục View của Project mà thành viên khác trong nhóm gửi cho bạn.</w:t>
+      </w:r>
+      <w:r>
+        <w:rPr>
+          <w:lang w:val="en-US"/>
+        </w:rPr>
+        <w:t xml:space="preserve"> Sau đó chọn Form bạn muốn thêm</w:t>
+      </w:r>
+      <w:r>
+        <w:rPr>
+          <w:lang w:val="en-US"/>
+        </w:rPr>
+        <w:t>. Ví dụ ở đây mình sẽ chọn Form login. Nhớ là hãy chọn file Login.cs để không xuất hiện hiệu quả ngoài ý muốn.</w:t>
+      </w:r>
+    </w:p>
+    <w:p>
+      <w:pPr>
+        <w:keepNext/>
+        <w:ind w:firstLine="0"/>
+      </w:pPr>
+      <w:r>
+        <w:rPr>
+          <w:noProof/>
+          <w:lang w:val="en-US"/>
+        </w:rPr>
+        <w:lastRenderedPageBreak/>
+        <w:drawing>
+          <wp:inline distT="0" distB="0" distL="0" distR="0" wp14:anchorId="7BC8E2E8" wp14:editId="660E2C50">
+            <wp:extent cx="5760720" cy="4302760"/>
+            <wp:effectExtent l="0" t="0" r="0" b="2540"/>
+            <wp:docPr id="482919402" name="Picture 1" descr="A screenshot of a computer&#10;&#10;Description automatically generated"/>
+            <wp:cNvGraphicFramePr>
+              <a:graphicFrameLocks xmlns:a="http://schemas.openxmlformats.org/drawingml/2006/main" noChangeAspect="1"/>
+            </wp:cNvGraphicFramePr>
+            <a:graphic xmlns:a="http://schemas.openxmlformats.org/drawingml/2006/main">
+              <a:graphicData uri="http://schemas.openxmlformats.org/drawingml/2006/picture">
+                <pic:pic xmlns:pic="http://schemas.openxmlformats.org/drawingml/2006/picture">
+                  <pic:nvPicPr>
+                    <pic:cNvPr id="482919402" name="Picture 1" descr="A screenshot of a computer&#10;&#10;Description automatically generated"/>
+                    <pic:cNvPicPr/>
+                  </pic:nvPicPr>
+                  <pic:blipFill>
+                    <a:blip r:embed="rId24"/>
+                    <a:stretch>
+                      <a:fillRect/>
+                    </a:stretch>
+                  </pic:blipFill>
+                  <pic:spPr>
+                    <a:xfrm>
+                      <a:off x="0" y="0"/>
+                      <a:ext cx="5760720" cy="4302760"/>
+                    </a:xfrm>
+                    <a:prstGeom prst="rect">
+                      <a:avLst/>
+                    </a:prstGeom>
+                  </pic:spPr>
+                </pic:pic>
+              </a:graphicData>
+            </a:graphic>
+          </wp:inline>
+        </w:drawing>
+      </w:r>
+    </w:p>
+    <w:p>
+      <w:pPr>
+        <w:pStyle w:val="Caption"/>
+        <w:rPr>
+          <w:lang w:val="en-US"/>
+        </w:rPr>
+      </w:pPr>
+      <w:r>
+        <w:t xml:space="preserve">Hình </w:t>
+      </w:r>
+      <w:r>
+        <w:fldChar w:fldCharType="begin"/>
+      </w:r>
+      <w:r>
+        <w:instrText xml:space="preserve"> SEQ Hình \* ARABIC </w:instrText>
+      </w:r>
+      <w:r>
+        <w:fldChar w:fldCharType="separate"/>
+      </w:r>
+      <w:r>
+        <w:rPr>
+          <w:noProof/>
+        </w:rPr>
+        <w:t>14</w:t>
+      </w:r>
+      <w:r>
+        <w:fldChar w:fldCharType="end"/>
+      </w:r>
+      <w:r>
+        <w:rPr>
+          <w:lang w:val="en-US"/>
+        </w:rPr>
+        <w:t>: Chọn Form Login</w:t>
+      </w:r>
+    </w:p>
+    <w:p>
+      <w:pPr>
+        <w:pStyle w:val="ListParagraph"/>
+        <w:numPr>
+          <w:ilvl w:val="1"/>
+          <w:numId w:val="39"/>
+        </w:numPr>
+        <w:rPr>
+          <w:lang w:val="en-US"/>
+        </w:rPr>
+      </w:pPr>
+      <w:r>
+        <w:rPr>
+          <w:lang w:val="en-US"/>
+        </w:rPr>
+        <w:t>Bước 3: Nếu chương trình của bạn chạy bị lỗi</w:t>
+      </w:r>
+      <w:r>
+        <w:rPr>
+          <w:lang w:val="en-US"/>
+        </w:rPr>
+        <w:t xml:space="preserve"> thì hãy nhấn vào Design của form vừa thêm. Nhấn F7 để vào phần code, theo dõi các dòng code xuất hiện trong bài, rồi sau đó kiểm tra xem các đoạn code đó đã có trong thư mục Presenter chưa. Nếu chưa có thì các bạn</w:t>
+      </w:r>
+      <w:r>
+        <w:rPr>
+          <w:lang w:val="en-US"/>
+        </w:rPr>
+        <w:t xml:space="preserve"> cũng làm tương tự các bước trên để copy các File Presenter tương ứng vào Project của mình hoặc chỉ Copy các đoạn code mà mình cần. Chúc các bạn thành </w:t>
+      </w:r>
+      <w:r>
+        <w:rPr>
+          <w:lang w:val="en-US"/>
+        </w:rPr>
+        <w:t>c</w:t>
+      </w:r>
+      <w:r>
+        <w:rPr>
+          <w:lang w:val="en-US"/>
+        </w:rPr>
+        <w:t>ông!</w:t>
+      </w:r>
+    </w:p>
+    <w:p>
+      <w:pPr>
+        <w:spacing w:before="0" w:after="240" w:line="240" w:lineRule="auto"/>
+        <w:ind w:firstLine="0"/>
+        <w:jc w:val="left"/>
+        <w:rPr>
+          <w:lang w:val="en-US"/>
+        </w:rPr>
+      </w:pPr>
+      <w:r>
+        <w:rPr>
+          <w:lang w:val="en-US"/>
+        </w:rPr>
+        <w:br w:type="page"/>
+      </w:r>
+    </w:p>
+    <w:p>
+      <w:pPr>
+        <w:pStyle w:val="ListParagraph"/>
+        <w:numPr>
+          <w:ilvl w:val="0"/>
+          <w:numId w:val="28"/>
+        </w:numPr>
+        <w:jc w:val="center"/>
+        <w:outlineLvl w:val="0"/>
+        <w:rPr>
+          <w:lang w:val="en-US"/>
+        </w:rPr>
+      </w:pPr>
+      <w:r>
+        <w:rPr>
+          <w:b/>
+          <w:bCs/>
+          <w:sz w:val="32"/>
+          <w:szCs w:val="32"/>
+          <w:lang w:val="en-US"/>
+        </w:rPr>
+        <w:lastRenderedPageBreak/>
+        <w:t>XÂY DỰNG CÁC TÍNH NĂNG CHO PROJECT</w:t>
+      </w:r>
+    </w:p>
+    <w:p>
+      <w:pPr>
+        <w:pStyle w:val="ListParagraph"/>
+        <w:numPr>
+          <w:ilvl w:val="1"/>
+          <w:numId w:val="28"/>
+        </w:numPr>
+        <w:jc w:val="left"/>
+        <w:outlineLvl w:val="1"/>
+        <w:rPr>
+          <w:lang w:val="en-US"/>
+        </w:rPr>
+      </w:pPr>
+      <w:r>
+        <w:rPr>
+          <w:b/>
+          <w:bCs/>
+          <w:sz w:val="28"/>
+          <w:szCs w:val="28"/>
+          <w:lang w:val="en-US"/>
+        </w:rPr>
+        <w:t>Chức năng đăng nhập</w:t>
+      </w:r>
+    </w:p>
+    <w:p>
+      <w:pPr>
+        <w:pStyle w:val="ListParagraph"/>
+        <w:numPr>
+          <w:ilvl w:val="1"/>
+          <w:numId w:val="28"/>
+        </w:numPr>
+        <w:jc w:val="left"/>
+        <w:outlineLvl w:val="1"/>
+        <w:rPr>
+          <w:lang w:val="en-US"/>
+        </w:rPr>
+      </w:pPr>
+      <w:r>
+        <w:rPr>
+          <w:b/>
+          <w:bCs/>
+          <w:sz w:val="28"/>
+          <w:szCs w:val="28"/>
+          <w:lang w:val="en-US"/>
+        </w:rPr>
+        <w:t>Xây dựng MenuStrip</w:t>
+      </w:r>
+    </w:p>
+    <w:p>
+      <w:pPr>
+        <w:pStyle w:val="ListParagraph"/>
+        <w:numPr>
+          <w:ilvl w:val="1"/>
+          <w:numId w:val="28"/>
+        </w:numPr>
+        <w:jc w:val="left"/>
+        <w:outlineLvl w:val="1"/>
+        <w:rPr>
+          <w:lang w:val="en-US"/>
+        </w:rPr>
+      </w:pPr>
+      <w:r>
+        <w:rPr>
+          <w:b/>
+          <w:bCs/>
+          <w:sz w:val="28"/>
+          <w:szCs w:val="28"/>
+          <w:lang w:val="en-US"/>
+        </w:rPr>
+        <w:t>Hàng hóa</w:t>
+      </w:r>
+    </w:p>
+    <w:p>
+      <w:pPr>
+        <w:pStyle w:val="ListParagraph"/>
+        <w:numPr>
+          <w:ilvl w:val="1"/>
+          <w:numId w:val="28"/>
+        </w:numPr>
+        <w:jc w:val="left"/>
+        <w:outlineLvl w:val="1"/>
+        <w:rPr>
+          <w:lang w:val="en-US"/>
+        </w:rPr>
+      </w:pPr>
+      <w:r>
+        <w:rPr>
+          <w:b/>
+          <w:bCs/>
+          <w:sz w:val="28"/>
+          <w:szCs w:val="28"/>
+          <w:lang w:val="en-US"/>
+        </w:rPr>
+        <w:t>Giao dịch</w:t>
+      </w:r>
+    </w:p>
+    <w:p>
+      <w:pPr>
+        <w:pStyle w:val="ListParagraph"/>
+        <w:numPr>
+          <w:ilvl w:val="1"/>
+          <w:numId w:val="28"/>
+        </w:numPr>
+        <w:jc w:val="left"/>
+        <w:outlineLvl w:val="1"/>
+        <w:rPr>
+          <w:lang w:val="en-US"/>
+        </w:rPr>
+      </w:pPr>
+      <w:r>
+        <w:rPr>
+          <w:b/>
+          <w:bCs/>
+          <w:sz w:val="28"/>
+          <w:szCs w:val="28"/>
+          <w:lang w:val="en-US"/>
+        </w:rPr>
+        <w:t>Đối tác</w:t>
+      </w:r>
+    </w:p>
+    <w:p>
+      <w:pPr>
+        <w:pStyle w:val="ListParagraph"/>
+        <w:numPr>
+          <w:ilvl w:val="1"/>
+          <w:numId w:val="28"/>
+        </w:numPr>
+        <w:jc w:val="left"/>
+        <w:outlineLvl w:val="1"/>
+        <w:rPr>
+          <w:lang w:val="en-US"/>
+        </w:rPr>
+      </w:pPr>
+      <w:r>
+        <w:rPr>
+          <w:b/>
+          <w:bCs/>
+          <w:sz w:val="28"/>
+          <w:szCs w:val="28"/>
+          <w:lang w:val="en-US"/>
+        </w:rPr>
+        <w:t xml:space="preserve">Bán </w:t>
+      </w:r>
+      <w:r>
+        <w:rPr>
+          <w:b/>
+          <w:bCs/>
+          <w:sz w:val="28"/>
+          <w:szCs w:val="28"/>
+          <w:lang w:val="en-US"/>
+        </w:rPr>
+        <w:t>hàng</w:t>
+      </w:r>
+    </w:p>
+    <w:p>
+      <w:pPr>
+        <w:pStyle w:val="ListParagraph"/>
+        <w:numPr>
+          <w:ilvl w:val="1"/>
+          <w:numId w:val="28"/>
+        </w:numPr>
+        <w:jc w:val="left"/>
+        <w:outlineLvl w:val="1"/>
+        <w:rPr>
+          <w:lang w:val="en-US"/>
+        </w:rPr>
+      </w:pPr>
+      <w:r>
+        <w:rPr>
+          <w:b/>
+          <w:bCs/>
+          <w:sz w:val="28"/>
+          <w:szCs w:val="28"/>
+          <w:lang w:val="en-US"/>
+        </w:rPr>
+        <w:t>Nhập hàng</w:t>
+      </w:r>
+    </w:p>
+    <w:p>
+      <w:pPr>
+        <w:pStyle w:val="ListParagraph"/>
+        <w:numPr>
+          <w:ilvl w:val="1"/>
+          <w:numId w:val="28"/>
+        </w:numPr>
+        <w:jc w:val="left"/>
+        <w:outlineLvl w:val="1"/>
+        <w:rPr>
+          <w:lang w:val="en-US"/>
+        </w:rPr>
+      </w:pPr>
+      <w:r>
+        <w:rPr>
+          <w:b/>
+          <w:bCs/>
+          <w:sz w:val="28"/>
+          <w:szCs w:val="28"/>
+          <w:lang w:val="en-US"/>
+        </w:rPr>
+        <w:t>Tổng quan</w:t>
+      </w:r>
     </w:p>
     <w:sectPr>
-      <w:footerReference w:type="default" r:id="rId19"/>
+      <w:footerReference w:type="default" r:id="rId25"/>
       <w:type w:val="continuous"/>
       <w:pgSz w:w="11909" w:h="16834" w:code="9"/>
       <w:pgMar w:top="1138" w:right="1138" w:bottom="1138" w:left="1699" w:header="720" w:footer="720" w:gutter="0"/>
@@ -10201,6 +11757,106 @@
           <w:lang w:val="en-US"/>
         </w:rPr>
         <w:t>Entity FrameWork</w:t>
+      </w:r>
+    </w:p>
+  </w:footnote>
+  <w:footnote w:id="5">
+    <w:p>
+      <w:pPr>
+        <w:pStyle w:val="FootnoteText"/>
+        <w:rPr>
+          <w:lang w:val="en-US"/>
+        </w:rPr>
+      </w:pPr>
+      <w:r>
+        <w:rPr>
+          <w:rStyle w:val="FootnoteReference"/>
+        </w:rPr>
+        <w:footnoteRef/>
+      </w:r>
+      <w:r>
+        <w:t xml:space="preserve"> </w:t>
+      </w:r>
+      <w:r>
+        <w:rPr>
+          <w:lang w:val="en-US"/>
+        </w:rPr>
+        <w:t>Có 3 cách để cung cấp Database cho người khác</w:t>
+      </w:r>
+    </w:p>
+  </w:footnote>
+  <w:footnote w:id="6">
+    <w:p>
+      <w:pPr>
+        <w:pStyle w:val="FootnoteText"/>
+        <w:rPr>
+          <w:lang w:val="en-US"/>
+        </w:rPr>
+      </w:pPr>
+      <w:r>
+        <w:rPr>
+          <w:rStyle w:val="FootnoteReference"/>
+        </w:rPr>
+        <w:footnoteRef/>
+      </w:r>
+      <w:r>
+        <w:t xml:space="preserve"> </w:t>
+      </w:r>
+      <w:r>
+        <w:rPr>
+          <w:lang w:val="en-US"/>
+        </w:rPr>
+        <w:t>Visual Studio</w:t>
+      </w:r>
+    </w:p>
+  </w:footnote>
+  <w:footnote w:id="7">
+    <w:p>
+      <w:pPr>
+        <w:pStyle w:val="FootnoteText"/>
+        <w:rPr>
+          <w:lang w:val="en-US"/>
+        </w:rPr>
+      </w:pPr>
+      <w:r>
+        <w:rPr>
+          <w:rStyle w:val="FootnoteReference"/>
+        </w:rPr>
+        <w:footnoteRef/>
+      </w:r>
+      <w:r>
+        <w:t xml:space="preserve"> </w:t>
+      </w:r>
+      <w:r>
+        <w:rPr>
+          <w:lang w:val="en-US"/>
+        </w:rPr>
+        <w:t>Đây là File chứa cấu hình cho ứng dụng của bạn, được viết dưới dạng XML</w:t>
+      </w:r>
+    </w:p>
+  </w:footnote>
+  <w:footnote w:id="8">
+    <w:p>
+      <w:pPr>
+        <w:pStyle w:val="FootnoteText"/>
+        <w:rPr>
+          <w:lang w:val="en-US"/>
+        </w:rPr>
+      </w:pPr>
+      <w:r>
+        <w:rPr>
+          <w:rStyle w:val="FootnoteReference"/>
+        </w:rPr>
+        <w:footnoteRef/>
+      </w:r>
+      <w:r>
+        <w:t xml:space="preserve"> </w:t>
+      </w:r>
+      <w:r>
+        <w:rPr>
+          <w:lang w:val="en-US"/>
+        </w:rPr>
+        <w:t>SQL Server Management Studio</w:t>
       </w:r>
     </w:p>
   </w:footnote>
@@ -16306,9 +17962,10 @@
     <w:uiPriority w:val="35"/>
     <w:unhideWhenUsed/>
     <w:qFormat/>
-    <w:rsid w:val="005D1661"/>
+    <w:rsid w:val="00B420B3"/>
     <w:pPr>
       <w:spacing w:before="0" w:after="200" w:line="240" w:lineRule="auto"/>
+      <w:ind w:firstLine="0"/>
       <w:jc w:val="center"/>
     </w:pPr>
     <w:rPr>
@@ -16316,6 +17973,18 @@
       <w:iCs/>
       <w:color w:val="0E2841" w:themeColor="text2"/>
       <w:szCs w:val="18"/>
+    </w:rPr>
+  </w:style>
+  <w:style w:type="character" w:styleId="UnresolvedMention">
+    <w:name w:val="Unresolved Mention"/>
+    <w:basedOn w:val="DefaultParagraphFont"/>
+    <w:uiPriority w:val="99"/>
+    <w:semiHidden/>
+    <w:unhideWhenUsed/>
+    <w:rsid w:val="00D551B4"/>
+    <w:rPr>
+      <w:color w:val="605E5C"/>
+      <w:shd w:val="clear" w:color="auto" w:fill="E1DFDD"/>
     </w:rPr>
   </w:style>
 </w:styles>

</xml_diff>